<commit_message>
feat: resume version 1.1
</commit_message>
<xml_diff>
--- a/public/documents/Milad Afkhami's Resume.docx
+++ b/public/documents/Milad Afkhami's Resume.docx
@@ -2639,9 +2639,81 @@
           <w:rFonts w:ascii="Nunito Medium" w:cs="Nunito Medium" w:eastAsia="Nunito Medium" w:hAnsi="Nunito Medium"/>
           <w:rtl w:val="0"/>
         </w:rPr>
+        <w:t xml:space="preserve">Portfolio: </w:t>
+      </w:r>
+      <w:hyperlink r:id="rId16">
+        <w:r>
+          <w:rPr>
+            <w:rFonts w:ascii="Nunito Medium" w:cs="Nunito Medium" w:eastAsia="Nunito Medium" w:hAnsi="Nunito Medium"/>
+            <w:color w:val="1155cc"/>
+            <w:u w:val="single"/>
+            <w:rtl w:val="0"/>
+          </w:rPr>
+          <w:t xml:space="preserve">milad-afkhami.com</w:t>
+        </w:r>
+      </w:hyperlink>
+      <w:r>
+        <w:rPr>
+          <w:rtl w:val="0"/>
+        </w:rPr>
+      </w:r>
+    </w:p>
+    <w:p>
+      <w:pPr>
+        <w:numPr>
+          <w:ilvl w:val="0"/>
+          <w:numId w:val="5"/>
+        </w:numPr>
+        <w:ind w:left="720" w:hanging="360"/>
+        <w:rPr>
+          <w:rFonts w:ascii="Nunito Medium" w:cs="Nunito Medium" w:eastAsia="Nunito Medium" w:hAnsi="Nunito Medium"/>
+          <w:u w:val="none"/>
+        </w:rPr>
+      </w:pPr>
+      <w:r>
+        <w:rPr>
+          <w:rFonts w:ascii="Nunito Medium" w:cs="Nunito Medium" w:eastAsia="Nunito Medium" w:hAnsi="Nunito Medium"/>
+          <w:rtl w:val="0"/>
+        </w:rPr>
+        <w:t xml:space="preserve">Phone: </w:t>
+      </w:r>
+      <w:hyperlink r:id="rId17">
+        <w:r>
+          <w:rPr>
+            <w:rFonts w:ascii="Nunito Medium" w:cs="Nunito Medium" w:eastAsia="Nunito Medium" w:hAnsi="Nunito Medium"/>
+            <w:color w:val="1155cc"/>
+            <w:u w:val="single"/>
+            <w:rtl w:val="0"/>
+          </w:rPr>
+          <w:t xml:space="preserve">+989392840749</w:t>
+        </w:r>
+      </w:hyperlink>
+      <w:r>
+        <w:rPr>
+          <w:rtl w:val="0"/>
+        </w:rPr>
+      </w:r>
+    </w:p>
+    <w:p>
+      <w:pPr>
+        <w:numPr>
+          <w:ilvl w:val="0"/>
+          <w:numId w:val="5"/>
+        </w:numPr>
+        <w:ind w:left="720" w:hanging="360"/>
+        <w:rPr>
+          <w:rFonts w:ascii="Nunito Medium" w:cs="Nunito Medium" w:eastAsia="Nunito Medium" w:hAnsi="Nunito Medium"/>
+          <w:u w:val="none"/>
+        </w:rPr>
+      </w:pPr>
+      <w:r>
+        <w:rPr>
+          <w:rFonts w:ascii="Nunito Medium" w:cs="Nunito Medium" w:eastAsia="Nunito Medium" w:hAnsi="Nunito Medium"/>
+          <w:rtl w:val="0"/>
+        </w:rPr>
         <w:t xml:space="preserve">Email: </w:t>
       </w:r>
-      <w:hyperlink r:id="rId16">
+      <w:hyperlink r:id="rId18">
         <w:r>
           <w:rPr>
             <w:rFonts w:ascii="Nunito Medium" w:cs="Nunito Medium" w:eastAsia="Nunito Medium" w:hAnsi="Nunito Medium"/>
@@ -2677,7 +2749,7 @@
         </w:rPr>
         <w:t xml:space="preserve">LinkedIn: </w:t>
       </w:r>
-      <w:hyperlink r:id="rId17">
+      <w:hyperlink r:id="rId19">
         <w:r>
           <w:rPr>
             <w:rFonts w:ascii="Nunito Medium" w:cs="Nunito Medium" w:eastAsia="Nunito Medium" w:hAnsi="Nunito Medium"/>
@@ -2713,7 +2785,7 @@
         </w:rPr>
         <w:t xml:space="preserve">Skype: </w:t>
       </w:r>
-      <w:hyperlink r:id="rId18">
+      <w:hyperlink r:id="rId20">
         <w:r>
           <w:rPr>
             <w:rFonts w:ascii="Nunito Medium" w:cs="Nunito Medium" w:eastAsia="Nunito Medium" w:hAnsi="Nunito Medium"/>

</xml_diff>

<commit_message>
feat: updating resume to version 2.2
</commit_message>
<xml_diff>
--- a/public/documents/Milad Afkhami's Resume.docx
+++ b/public/documents/Milad Afkhami's Resume.docx
@@ -60,15 +60,103 @@
       <w:pPr>
         <w:ind w:left="0" w:firstLine="0"/>
         <w:rPr>
-          <w:rFonts w:ascii="Nunito Medium" w:cs="Nunito Medium" w:eastAsia="Nunito Medium" w:hAnsi="Nunito Medium"/>
-        </w:rPr>
-      </w:pPr>
-      <w:r>
-        <w:rPr>
-          <w:rFonts w:ascii="Nunito Medium" w:cs="Nunito Medium" w:eastAsia="Nunito Medium" w:hAnsi="Nunito Medium"/>
-          <w:rtl w:val="0"/>
-        </w:rPr>
-        <w:t xml:space="preserve">A highly skilled and motivated frontend developer with 5 years of experience, specializing in web development using modern technologies in more than 20 different projects. Demonstrated expertise in leading frontend teams and driving project success. Strong problem-solving skills and a passion for delivering high-quality code and user experiences.</w:t>
+          <w:rFonts w:ascii="Nunito" w:cs="Nunito" w:eastAsia="Nunito" w:hAnsi="Nunito"/>
+        </w:rPr>
+      </w:pPr>
+      <w:r>
+        <w:rPr>
+          <w:rFonts w:ascii="Nunito Medium" w:cs="Nunito Medium" w:eastAsia="Nunito Medium" w:hAnsi="Nunito Medium"/>
+          <w:rtl w:val="0"/>
+        </w:rPr>
+        <w:t xml:space="preserve">A frontend developer with 5 years of experience, specializing in web development using modern technologies like </w:t>
+      </w:r>
+      <w:r>
+        <w:rPr>
+          <w:rFonts w:ascii="Nunito Medium" w:cs="Nunito Medium" w:eastAsia="Nunito Medium" w:hAnsi="Nunito Medium"/>
+          <w:i w:val="1"/>
+          <w:rtl w:val="0"/>
+        </w:rPr>
+        <w:t xml:space="preserve">JavaScript</w:t>
+      </w:r>
+      <w:r>
+        <w:rPr>
+          <w:rFonts w:ascii="Nunito Medium" w:cs="Nunito Medium" w:eastAsia="Nunito Medium" w:hAnsi="Nunito Medium"/>
+          <w:rtl w:val="0"/>
+        </w:rPr>
+        <w:t xml:space="preserve">, </w:t>
+      </w:r>
+      <w:r>
+        <w:rPr>
+          <w:rFonts w:ascii="Nunito Medium" w:cs="Nunito Medium" w:eastAsia="Nunito Medium" w:hAnsi="Nunito Medium"/>
+          <w:i w:val="1"/>
+          <w:rtl w:val="0"/>
+        </w:rPr>
+        <w:t xml:space="preserve">TypeScript</w:t>
+      </w:r>
+      <w:r>
+        <w:rPr>
+          <w:rFonts w:ascii="Nunito Medium" w:cs="Nunito Medium" w:eastAsia="Nunito Medium" w:hAnsi="Nunito Medium"/>
+          <w:rtl w:val="0"/>
+        </w:rPr>
+        <w:t xml:space="preserve">, </w:t>
+      </w:r>
+      <w:r>
+        <w:rPr>
+          <w:rFonts w:ascii="Nunito Medium" w:cs="Nunito Medium" w:eastAsia="Nunito Medium" w:hAnsi="Nunito Medium"/>
+          <w:i w:val="1"/>
+          <w:rtl w:val="0"/>
+        </w:rPr>
+        <w:t xml:space="preserve">React</w:t>
+      </w:r>
+      <w:r>
+        <w:rPr>
+          <w:rFonts w:ascii="Nunito Medium" w:cs="Nunito Medium" w:eastAsia="Nunito Medium" w:hAnsi="Nunito Medium"/>
+          <w:rtl w:val="0"/>
+        </w:rPr>
+        <w:t xml:space="preserve">, and </w:t>
+      </w:r>
+      <w:r>
+        <w:rPr>
+          <w:rFonts w:ascii="Nunito Medium" w:cs="Nunito Medium" w:eastAsia="Nunito Medium" w:hAnsi="Nunito Medium"/>
+          <w:i w:val="1"/>
+          <w:rtl w:val="0"/>
+        </w:rPr>
+        <w:t xml:space="preserve">Next.js</w:t>
+      </w:r>
+      <w:r>
+        <w:rPr>
+          <w:rFonts w:ascii="Nunito Medium" w:cs="Nunito Medium" w:eastAsia="Nunito Medium" w:hAnsi="Nunito Medium"/>
+          <w:rtl w:val="0"/>
+        </w:rPr>
+        <w:t xml:space="preserve">, utilized in more than 20 different projects. Demonstrated expertise in leading frontend teams and driving project success.</w:t>
+      </w:r>
+      <w:r>
+        <w:rPr>
+          <w:rFonts w:ascii="Nunito" w:cs="Nunito" w:eastAsia="Nunito" w:hAnsi="Nunito"/>
+          <w:rtl w:val="0"/>
+        </w:rPr>
+        <w:t xml:space="preserve"> I </w:t>
+      </w:r>
+      <w:r>
+        <w:rPr>
+          <w:rFonts w:ascii="Nunito" w:cs="Nunito" w:eastAsia="Nunito" w:hAnsi="Nunito"/>
+          <w:rtl w:val="0"/>
+        </w:rPr>
+        <w:t xml:space="preserve">thrive on the challenge of tackling complex problems and</w:t>
+      </w:r>
+      <w:r>
+        <w:rPr>
+          <w:rFonts w:ascii="Nunito Medium" w:cs="Nunito Medium" w:eastAsia="Nunito Medium" w:hAnsi="Nunito Medium"/>
+          <w:rtl w:val="0"/>
+        </w:rPr>
+        <w:t xml:space="preserve"> delivering high-quality code and user experiences while </w:t>
+      </w:r>
+      <w:r>
+        <w:rPr>
+          <w:rFonts w:ascii="Nunito" w:cs="Nunito" w:eastAsia="Nunito" w:hAnsi="Nunito"/>
+          <w:rtl w:val="0"/>
+        </w:rPr>
+        <w:t xml:space="preserve">constantly seeking opportunities to expand skill sets and stay updated with the latest industry trends.</w:t>
       </w:r>
     </w:p>
     <w:p>
@@ -92,7 +180,7 @@
       <w:pPr>
         <w:numPr>
           <w:ilvl w:val="0"/>
-          <w:numId w:val="9"/>
+          <w:numId w:val="8"/>
         </w:numPr>
         <w:ind w:left="720" w:hanging="360"/>
         <w:rPr>
@@ -112,14 +200,37 @@
           <w:rFonts w:ascii="Nunito Medium" w:cs="Nunito Medium" w:eastAsia="Nunito Medium" w:hAnsi="Nunito Medium"/>
           <w:rtl w:val="0"/>
         </w:rPr>
-        <w:t xml:space="preserve"> JavaScript, TypeScript</w:t>
+        <w:t xml:space="preserve"> </w:t>
+      </w:r>
+      <w:r>
+        <w:rPr>
+          <w:rFonts w:ascii="Nunito Medium" w:cs="Nunito Medium" w:eastAsia="Nunito Medium" w:hAnsi="Nunito Medium"/>
+          <w:i w:val="1"/>
+          <w:rtl w:val="0"/>
+        </w:rPr>
+        <w:t xml:space="preserve">JavaScript</w:t>
+      </w:r>
+      <w:r>
+        <w:rPr>
+          <w:rFonts w:ascii="Nunito Medium" w:cs="Nunito Medium" w:eastAsia="Nunito Medium" w:hAnsi="Nunito Medium"/>
+          <w:rtl w:val="0"/>
+        </w:rPr>
+        <w:t xml:space="preserve">,</w:t>
+      </w:r>
+      <w:r>
+        <w:rPr>
+          <w:rFonts w:ascii="Nunito Medium" w:cs="Nunito Medium" w:eastAsia="Nunito Medium" w:hAnsi="Nunito Medium"/>
+          <w:i w:val="1"/>
+          <w:rtl w:val="0"/>
+        </w:rPr>
+        <w:t xml:space="preserve"> TypeScript</w:t>
       </w:r>
     </w:p>
     <w:p>
       <w:pPr>
         <w:numPr>
           <w:ilvl w:val="0"/>
-          <w:numId w:val="9"/>
+          <w:numId w:val="8"/>
         </w:numPr>
         <w:ind w:left="720" w:hanging="360"/>
         <w:rPr>
@@ -139,11 +250,50 @@
           <w:rFonts w:ascii="Nunito Medium" w:cs="Nunito Medium" w:eastAsia="Nunito Medium" w:hAnsi="Nunito Medium"/>
           <w:rtl w:val="0"/>
         </w:rPr>
-        <w:t xml:space="preserve"> React, Next.js, </w:t>
-      </w:r>
-      <w:r>
-        <w:rPr>
-          <w:rFonts w:ascii="Nunito Medium" w:cs="Nunito Medium" w:eastAsia="Nunito Medium" w:hAnsi="Nunito Medium"/>
+        <w:t xml:space="preserve"> </w:t>
+      </w:r>
+      <w:r>
+        <w:rPr>
+          <w:rFonts w:ascii="Nunito Medium" w:cs="Nunito Medium" w:eastAsia="Nunito Medium" w:hAnsi="Nunito Medium"/>
+          <w:i w:val="1"/>
+          <w:rtl w:val="0"/>
+        </w:rPr>
+        <w:t xml:space="preserve">React</w:t>
+      </w:r>
+      <w:r>
+        <w:rPr>
+          <w:rFonts w:ascii="Nunito Medium" w:cs="Nunito Medium" w:eastAsia="Nunito Medium" w:hAnsi="Nunito Medium"/>
+          <w:rtl w:val="0"/>
+        </w:rPr>
+        <w:t xml:space="preserve">,</w:t>
+      </w:r>
+      <w:r>
+        <w:rPr>
+          <w:rFonts w:ascii="Nunito Medium" w:cs="Nunito Medium" w:eastAsia="Nunito Medium" w:hAnsi="Nunito Medium"/>
+          <w:i w:val="1"/>
+          <w:rtl w:val="0"/>
+        </w:rPr>
+        <w:t xml:space="preserve"> Next.js</w:t>
+      </w:r>
+      <w:r>
+        <w:rPr>
+          <w:rFonts w:ascii="Nunito Medium" w:cs="Nunito Medium" w:eastAsia="Nunito Medium" w:hAnsi="Nunito Medium"/>
+          <w:rtl w:val="0"/>
+        </w:rPr>
+        <w:t xml:space="preserve">,</w:t>
+      </w:r>
+      <w:r>
+        <w:rPr>
+          <w:rFonts w:ascii="Nunito Medium" w:cs="Nunito Medium" w:eastAsia="Nunito Medium" w:hAnsi="Nunito Medium"/>
+          <w:i w:val="1"/>
+          <w:rtl w:val="0"/>
+        </w:rPr>
+        <w:t xml:space="preserve"> </w:t>
+      </w:r>
+      <w:r>
+        <w:rPr>
+          <w:rFonts w:ascii="Nunito Medium" w:cs="Nunito Medium" w:eastAsia="Nunito Medium" w:hAnsi="Nunito Medium"/>
+          <w:i w:val="1"/>
           <w:color w:val="999999"/>
           <w:rtl w:val="0"/>
         </w:rPr>
@@ -154,76 +304,448 @@
           <w:rFonts w:ascii="Nunito Medium" w:cs="Nunito Medium" w:eastAsia="Nunito Medium" w:hAnsi="Nunito Medium"/>
           <w:rtl w:val="0"/>
         </w:rPr>
+        <w:t xml:space="preserve">,</w:t>
+      </w:r>
+      <w:r>
+        <w:rPr>
+          <w:rFonts w:ascii="Nunito Medium" w:cs="Nunito Medium" w:eastAsia="Nunito Medium" w:hAnsi="Nunito Medium"/>
+          <w:i w:val="1"/>
+          <w:rtl w:val="0"/>
+        </w:rPr>
+        <w:t xml:space="preserve"> </w:t>
+      </w:r>
+      <w:r>
+        <w:rPr>
+          <w:rFonts w:ascii="Nunito Medium" w:cs="Nunito Medium" w:eastAsia="Nunito Medium" w:hAnsi="Nunito Medium"/>
+          <w:i w:val="1"/>
+          <w:color w:val="999999"/>
+          <w:rtl w:val="0"/>
+        </w:rPr>
+        <w:t xml:space="preserve">Electron</w:t>
+      </w:r>
+    </w:p>
+    <w:p>
+      <w:pPr>
+        <w:numPr>
+          <w:ilvl w:val="0"/>
+          <w:numId w:val="8"/>
+        </w:numPr>
+        <w:ind w:left="720" w:hanging="360"/>
+        <w:rPr>
+          <w:rFonts w:ascii="Nunito Medium" w:cs="Nunito Medium" w:eastAsia="Nunito Medium" w:hAnsi="Nunito Medium"/>
+        </w:rPr>
+      </w:pPr>
+      <w:r>
+        <w:rPr>
+          <w:rFonts w:ascii="Nunito" w:cs="Nunito" w:eastAsia="Nunito" w:hAnsi="Nunito"/>
+          <w:b w:val="1"/>
+          <w:rtl w:val="0"/>
+        </w:rPr>
+        <w:t xml:space="preserve">UI Styling:</w:t>
+      </w:r>
+      <w:r>
+        <w:rPr>
+          <w:rFonts w:ascii="Nunito Medium" w:cs="Nunito Medium" w:eastAsia="Nunito Medium" w:hAnsi="Nunito Medium"/>
+          <w:rtl w:val="0"/>
+        </w:rPr>
+        <w:t xml:space="preserve"> </w:t>
+      </w:r>
+      <w:r>
+        <w:rPr>
+          <w:rFonts w:ascii="Nunito Medium" w:cs="Nunito Medium" w:eastAsia="Nunito Medium" w:hAnsi="Nunito Medium"/>
+          <w:i w:val="1"/>
+          <w:rtl w:val="0"/>
+        </w:rPr>
+        <w:t xml:space="preserve">CSS</w:t>
+      </w:r>
+      <w:r>
+        <w:rPr>
+          <w:rFonts w:ascii="Nunito Medium" w:cs="Nunito Medium" w:eastAsia="Nunito Medium" w:hAnsi="Nunito Medium"/>
+          <w:rtl w:val="0"/>
+        </w:rPr>
+        <w:t xml:space="preserve">,</w:t>
+      </w:r>
+      <w:r>
+        <w:rPr>
+          <w:rFonts w:ascii="Nunito Medium" w:cs="Nunito Medium" w:eastAsia="Nunito Medium" w:hAnsi="Nunito Medium"/>
+          <w:i w:val="1"/>
+          <w:rtl w:val="0"/>
+        </w:rPr>
+        <w:t xml:space="preserve"> Styled Components/Goober</w:t>
+      </w:r>
+      <w:r>
+        <w:rPr>
+          <w:rFonts w:ascii="Nunito Medium" w:cs="Nunito Medium" w:eastAsia="Nunito Medium" w:hAnsi="Nunito Medium"/>
+          <w:rtl w:val="0"/>
+        </w:rPr>
+        <w:t xml:space="preserve">,</w:t>
+      </w:r>
+      <w:r>
+        <w:rPr>
+          <w:rFonts w:ascii="Nunito Medium" w:cs="Nunito Medium" w:eastAsia="Nunito Medium" w:hAnsi="Nunito Medium"/>
+          <w:i w:val="1"/>
+          <w:rtl w:val="0"/>
+        </w:rPr>
+        <w:t xml:space="preserve"> Material UI</w:t>
+      </w:r>
+      <w:r>
+        <w:rPr>
+          <w:rFonts w:ascii="Nunito Medium" w:cs="Nunito Medium" w:eastAsia="Nunito Medium" w:hAnsi="Nunito Medium"/>
+          <w:rtl w:val="0"/>
+        </w:rPr>
+        <w:t xml:space="preserve">,</w:t>
+      </w:r>
+      <w:r>
+        <w:rPr>
+          <w:rFonts w:ascii="Nunito Medium" w:cs="Nunito Medium" w:eastAsia="Nunito Medium" w:hAnsi="Nunito Medium"/>
+          <w:i w:val="1"/>
+          <w:rtl w:val="0"/>
+        </w:rPr>
+        <w:t xml:space="preserve"> Tailwind</w:t>
+      </w:r>
+      <w:r>
+        <w:rPr>
+          <w:rFonts w:ascii="Nunito Medium" w:cs="Nunito Medium" w:eastAsia="Nunito Medium" w:hAnsi="Nunito Medium"/>
+          <w:rtl w:val="0"/>
+        </w:rPr>
+        <w:t xml:space="preserve">,</w:t>
+      </w:r>
+      <w:r>
+        <w:rPr>
+          <w:rFonts w:ascii="Nunito Medium" w:cs="Nunito Medium" w:eastAsia="Nunito Medium" w:hAnsi="Nunito Medium"/>
+          <w:i w:val="1"/>
+          <w:rtl w:val="0"/>
+        </w:rPr>
+        <w:t xml:space="preserve"> Sass</w:t>
+      </w:r>
+    </w:p>
+    <w:p>
+      <w:pPr>
+        <w:numPr>
+          <w:ilvl w:val="0"/>
+          <w:numId w:val="8"/>
+        </w:numPr>
+        <w:ind w:left="720" w:hanging="360"/>
+        <w:rPr>
+          <w:rFonts w:ascii="Nunito Medium" w:cs="Nunito Medium" w:eastAsia="Nunito Medium" w:hAnsi="Nunito Medium"/>
+        </w:rPr>
+      </w:pPr>
+      <w:r>
+        <w:rPr>
+          <w:rFonts w:ascii="Nunito" w:cs="Nunito" w:eastAsia="Nunito" w:hAnsi="Nunito"/>
+          <w:b w:val="1"/>
+          <w:rtl w:val="0"/>
+        </w:rPr>
+        <w:t xml:space="preserve">State Management(Server &amp; UI):</w:t>
+      </w:r>
+      <w:r>
+        <w:rPr>
+          <w:rFonts w:ascii="Nunito Medium" w:cs="Nunito Medium" w:eastAsia="Nunito Medium" w:hAnsi="Nunito Medium"/>
+          <w:rtl w:val="0"/>
+        </w:rPr>
+        <w:t xml:space="preserve"> </w:t>
+      </w:r>
+      <w:r>
+        <w:rPr>
+          <w:rFonts w:ascii="Nunito Medium" w:cs="Nunito Medium" w:eastAsia="Nunito Medium" w:hAnsi="Nunito Medium"/>
+          <w:i w:val="1"/>
+          <w:rtl w:val="0"/>
+        </w:rPr>
+        <w:t xml:space="preserve">Context API</w:t>
+      </w:r>
+      <w:r>
+        <w:rPr>
+          <w:rFonts w:ascii="Nunito Medium" w:cs="Nunito Medium" w:eastAsia="Nunito Medium" w:hAnsi="Nunito Medium"/>
+          <w:rtl w:val="0"/>
+        </w:rPr>
         <w:t xml:space="preserve">, </w:t>
       </w:r>
       <w:r>
         <w:rPr>
           <w:rFonts w:ascii="Nunito Medium" w:cs="Nunito Medium" w:eastAsia="Nunito Medium" w:hAnsi="Nunito Medium"/>
+          <w:i w:val="1"/>
+          <w:rtl w:val="0"/>
+        </w:rPr>
+        <w:t xml:space="preserve">Redux-Saga</w:t>
+      </w:r>
+      <w:r>
+        <w:rPr>
+          <w:rFonts w:ascii="Nunito Medium" w:cs="Nunito Medium" w:eastAsia="Nunito Medium" w:hAnsi="Nunito Medium"/>
+          <w:rtl w:val="0"/>
+        </w:rPr>
+        <w:t xml:space="preserve">,</w:t>
+      </w:r>
+      <w:r>
+        <w:rPr>
+          <w:rFonts w:ascii="Nunito Medium" w:cs="Nunito Medium" w:eastAsia="Nunito Medium" w:hAnsi="Nunito Medium"/>
+          <w:i w:val="1"/>
+          <w:rtl w:val="0"/>
+        </w:rPr>
+        <w:t xml:space="preserve"> SWR</w:t>
+      </w:r>
+      <w:r>
+        <w:rPr>
+          <w:rFonts w:ascii="Nunito Medium" w:cs="Nunito Medium" w:eastAsia="Nunito Medium" w:hAnsi="Nunito Medium"/>
+          <w:rtl w:val="0"/>
+        </w:rPr>
+        <w:t xml:space="preserve">,</w:t>
+      </w:r>
+      <w:r>
+        <w:rPr>
+          <w:rFonts w:ascii="Nunito Medium" w:cs="Nunito Medium" w:eastAsia="Nunito Medium" w:hAnsi="Nunito Medium"/>
+          <w:i w:val="1"/>
+          <w:rtl w:val="0"/>
+        </w:rPr>
+        <w:t xml:space="preserve"> React Query</w:t>
+      </w:r>
+      <w:r>
+        <w:rPr>
+          <w:rFonts w:ascii="Nunito Medium" w:cs="Nunito Medium" w:eastAsia="Nunito Medium" w:hAnsi="Nunito Medium"/>
+          <w:rtl w:val="0"/>
+        </w:rPr>
+        <w:t xml:space="preserve">,</w:t>
+      </w:r>
+      <w:r>
+        <w:rPr>
+          <w:rFonts w:ascii="Nunito Medium" w:cs="Nunito Medium" w:eastAsia="Nunito Medium" w:hAnsi="Nunito Medium"/>
+          <w:i w:val="1"/>
+          <w:rtl w:val="0"/>
+        </w:rPr>
+        <w:t xml:space="preserve"> Jotai</w:t>
+      </w:r>
+      <w:r>
+        <w:rPr>
+          <w:rFonts w:ascii="Nunito Medium" w:cs="Nunito Medium" w:eastAsia="Nunito Medium" w:hAnsi="Nunito Medium"/>
+          <w:rtl w:val="0"/>
+        </w:rPr>
+        <w:t xml:space="preserve">,</w:t>
+      </w:r>
+      <w:r>
+        <w:rPr>
+          <w:rFonts w:ascii="Nunito Medium" w:cs="Nunito Medium" w:eastAsia="Nunito Medium" w:hAnsi="Nunito Medium"/>
+          <w:i w:val="1"/>
+          <w:rtl w:val="0"/>
+        </w:rPr>
+        <w:t xml:space="preserve"> Zustand</w:t>
+      </w:r>
+    </w:p>
+    <w:p>
+      <w:pPr>
+        <w:numPr>
+          <w:ilvl w:val="0"/>
+          <w:numId w:val="8"/>
+        </w:numPr>
+        <w:ind w:left="720" w:hanging="360"/>
+        <w:rPr>
+          <w:rFonts w:ascii="Nunito Medium" w:cs="Nunito Medium" w:eastAsia="Nunito Medium" w:hAnsi="Nunito Medium"/>
+        </w:rPr>
+      </w:pPr>
+      <w:r>
+        <w:rPr>
+          <w:rFonts w:ascii="Nunito" w:cs="Nunito" w:eastAsia="Nunito" w:hAnsi="Nunito"/>
+          <w:b w:val="1"/>
+          <w:rtl w:val="0"/>
+        </w:rPr>
+        <w:t xml:space="preserve">Testing:</w:t>
+      </w:r>
+      <w:r>
+        <w:rPr>
+          <w:rFonts w:ascii="Nunito Medium" w:cs="Nunito Medium" w:eastAsia="Nunito Medium" w:hAnsi="Nunito Medium"/>
+          <w:rtl w:val="0"/>
+        </w:rPr>
+        <w:t xml:space="preserve"> </w:t>
+      </w:r>
+      <w:r>
+        <w:rPr>
+          <w:rFonts w:ascii="Nunito Medium" w:cs="Nunito Medium" w:eastAsia="Nunito Medium" w:hAnsi="Nunito Medium"/>
+          <w:i w:val="1"/>
+          <w:rtl w:val="0"/>
+        </w:rPr>
+        <w:t xml:space="preserve">Jest</w:t>
+      </w:r>
+      <w:r>
+        <w:rPr>
+          <w:rFonts w:ascii="Nunito Medium" w:cs="Nunito Medium" w:eastAsia="Nunito Medium" w:hAnsi="Nunito Medium"/>
+          <w:rtl w:val="0"/>
+        </w:rPr>
+        <w:t xml:space="preserve">, </w:t>
+      </w:r>
+      <w:r>
+        <w:rPr>
+          <w:rFonts w:ascii="Nunito Medium" w:cs="Nunito Medium" w:eastAsia="Nunito Medium" w:hAnsi="Nunito Medium"/>
+          <w:i w:val="1"/>
+          <w:rtl w:val="0"/>
+        </w:rPr>
+        <w:t xml:space="preserve">React Testing Library</w:t>
+      </w:r>
+      <w:r>
+        <w:rPr>
+          <w:rFonts w:ascii="Nunito Medium" w:cs="Nunito Medium" w:eastAsia="Nunito Medium" w:hAnsi="Nunito Medium"/>
+          <w:rtl w:val="0"/>
+        </w:rPr>
+        <w:t xml:space="preserve">, </w:t>
+      </w:r>
+      <w:r>
+        <w:rPr>
+          <w:rFonts w:ascii="Nunito Medium" w:cs="Nunito Medium" w:eastAsia="Nunito Medium" w:hAnsi="Nunito Medium"/>
+          <w:i w:val="1"/>
+          <w:rtl w:val="0"/>
+        </w:rPr>
+        <w:t xml:space="preserve">Cypress</w:t>
+      </w:r>
+      <w:r>
+        <w:rPr>
+          <w:rFonts w:ascii="Nunito Medium" w:cs="Nunito Medium" w:eastAsia="Nunito Medium" w:hAnsi="Nunito Medium"/>
+          <w:rtl w:val="0"/>
+        </w:rPr>
+        <w:t xml:space="preserve">, </w:t>
+      </w:r>
+      <w:r>
+        <w:rPr>
+          <w:rFonts w:ascii="Nunito Medium" w:cs="Nunito Medium" w:eastAsia="Nunito Medium" w:hAnsi="Nunito Medium"/>
+          <w:i w:val="1"/>
           <w:color w:val="999999"/>
           <w:rtl w:val="0"/>
         </w:rPr>
-        <w:t xml:space="preserve">Electron</w:t>
+        <w:t xml:space="preserve">K6</w:t>
       </w:r>
     </w:p>
     <w:p>
       <w:pPr>
         <w:numPr>
           <w:ilvl w:val="0"/>
-          <w:numId w:val="9"/>
-        </w:numPr>
-        <w:ind w:left="720" w:hanging="360"/>
-        <w:rPr>
-          <w:rFonts w:ascii="Nunito Medium" w:cs="Nunito Medium" w:eastAsia="Nunito Medium" w:hAnsi="Nunito Medium"/>
-        </w:rPr>
-      </w:pPr>
-      <w:r>
-        <w:rPr>
-          <w:rFonts w:ascii="Nunito" w:cs="Nunito" w:eastAsia="Nunito" w:hAnsi="Nunito"/>
-          <w:b w:val="1"/>
-          <w:rtl w:val="0"/>
-        </w:rPr>
-        <w:t xml:space="preserve">UI Styling:</w:t>
-      </w:r>
-      <w:r>
-        <w:rPr>
-          <w:rFonts w:ascii="Nunito Medium" w:cs="Nunito Medium" w:eastAsia="Nunito Medium" w:hAnsi="Nunito Medium"/>
-          <w:rtl w:val="0"/>
-        </w:rPr>
-        <w:t xml:space="preserve"> CSS, Styled Components/Goober, Material UI, Tailwind, Sass</w:t>
+          <w:numId w:val="8"/>
+        </w:numPr>
+        <w:ind w:left="720" w:hanging="360"/>
+        <w:rPr>
+          <w:rFonts w:ascii="Nunito Medium" w:cs="Nunito Medium" w:eastAsia="Nunito Medium" w:hAnsi="Nunito Medium"/>
+        </w:rPr>
+      </w:pPr>
+      <w:r>
+        <w:rPr>
+          <w:rFonts w:ascii="Nunito" w:cs="Nunito" w:eastAsia="Nunito" w:hAnsi="Nunito"/>
+          <w:b w:val="1"/>
+          <w:rtl w:val="0"/>
+        </w:rPr>
+        <w:t xml:space="preserve">Build Tools:</w:t>
+      </w:r>
+      <w:r>
+        <w:rPr>
+          <w:rFonts w:ascii="Nunito Medium" w:cs="Nunito Medium" w:eastAsia="Nunito Medium" w:hAnsi="Nunito Medium"/>
+          <w:rtl w:val="0"/>
+        </w:rPr>
+        <w:t xml:space="preserve"> </w:t>
+      </w:r>
+      <w:r>
+        <w:rPr>
+          <w:rFonts w:ascii="Nunito Medium" w:cs="Nunito Medium" w:eastAsia="Nunito Medium" w:hAnsi="Nunito Medium"/>
+          <w:i w:val="1"/>
+          <w:rtl w:val="0"/>
+        </w:rPr>
+        <w:t xml:space="preserve">Yarn</w:t>
+      </w:r>
+      <w:r>
+        <w:rPr>
+          <w:rFonts w:ascii="Nunito Medium" w:cs="Nunito Medium" w:eastAsia="Nunito Medium" w:hAnsi="Nunito Medium"/>
+          <w:rtl w:val="0"/>
+        </w:rPr>
+        <w:t xml:space="preserve">,</w:t>
+      </w:r>
+      <w:r>
+        <w:rPr>
+          <w:rFonts w:ascii="Nunito Medium" w:cs="Nunito Medium" w:eastAsia="Nunito Medium" w:hAnsi="Nunito Medium"/>
+          <w:i w:val="1"/>
+          <w:rtl w:val="0"/>
+        </w:rPr>
+        <w:t xml:space="preserve"> NPM</w:t>
+      </w:r>
+      <w:r>
+        <w:rPr>
+          <w:rFonts w:ascii="Nunito Medium" w:cs="Nunito Medium" w:eastAsia="Nunito Medium" w:hAnsi="Nunito Medium"/>
+          <w:rtl w:val="0"/>
+        </w:rPr>
+        <w:t xml:space="preserve">, </w:t>
+      </w:r>
+      <w:r>
+        <w:rPr>
+          <w:rFonts w:ascii="Nunito Medium" w:cs="Nunito Medium" w:eastAsia="Nunito Medium" w:hAnsi="Nunito Medium"/>
+          <w:i w:val="1"/>
+          <w:rtl w:val="0"/>
+        </w:rPr>
+        <w:t xml:space="preserve">Webpack</w:t>
+      </w:r>
+      <w:r>
+        <w:rPr>
+          <w:rFonts w:ascii="Nunito Medium" w:cs="Nunito Medium" w:eastAsia="Nunito Medium" w:hAnsi="Nunito Medium"/>
+          <w:rtl w:val="0"/>
+        </w:rPr>
+        <w:t xml:space="preserve">, </w:t>
+      </w:r>
+      <w:r>
+        <w:rPr>
+          <w:rFonts w:ascii="Nunito Medium" w:cs="Nunito Medium" w:eastAsia="Nunito Medium" w:hAnsi="Nunito Medium"/>
+          <w:i w:val="1"/>
+          <w:rtl w:val="0"/>
+        </w:rPr>
+        <w:t xml:space="preserve">Rollup</w:t>
+      </w:r>
+      <w:r>
+        <w:rPr>
+          <w:rFonts w:ascii="Nunito Medium" w:cs="Nunito Medium" w:eastAsia="Nunito Medium" w:hAnsi="Nunito Medium"/>
+          <w:rtl w:val="0"/>
+        </w:rPr>
+        <w:t xml:space="preserve">, </w:t>
+      </w:r>
+      <w:r>
+        <w:rPr>
+          <w:rFonts w:ascii="Nunito Medium" w:cs="Nunito Medium" w:eastAsia="Nunito Medium" w:hAnsi="Nunito Medium"/>
+          <w:i w:val="1"/>
+          <w:color w:val="999999"/>
+          <w:rtl w:val="0"/>
+        </w:rPr>
+        <w:t xml:space="preserve">Parcel</w:t>
       </w:r>
     </w:p>
     <w:p>
       <w:pPr>
         <w:numPr>
           <w:ilvl w:val="0"/>
-          <w:numId w:val="9"/>
-        </w:numPr>
-        <w:ind w:left="720" w:hanging="360"/>
-        <w:rPr>
-          <w:rFonts w:ascii="Nunito Medium" w:cs="Nunito Medium" w:eastAsia="Nunito Medium" w:hAnsi="Nunito Medium"/>
-        </w:rPr>
-      </w:pPr>
-      <w:r>
-        <w:rPr>
-          <w:rFonts w:ascii="Nunito" w:cs="Nunito" w:eastAsia="Nunito" w:hAnsi="Nunito"/>
-          <w:b w:val="1"/>
-          <w:rtl w:val="0"/>
-        </w:rPr>
-        <w:t xml:space="preserve">State Management(Server &amp; UI):</w:t>
-      </w:r>
-      <w:r>
-        <w:rPr>
-          <w:rFonts w:ascii="Nunito Medium" w:cs="Nunito Medium" w:eastAsia="Nunito Medium" w:hAnsi="Nunito Medium"/>
-          <w:rtl w:val="0"/>
-        </w:rPr>
-        <w:t xml:space="preserve"> Context API, Redux-Saga, SWR, React Query, Jotai, Zustand, Valtio</w:t>
+          <w:numId w:val="8"/>
+        </w:numPr>
+        <w:ind w:left="720" w:hanging="360"/>
+        <w:rPr>
+          <w:rFonts w:ascii="Nunito Medium" w:cs="Nunito Medium" w:eastAsia="Nunito Medium" w:hAnsi="Nunito Medium"/>
+        </w:rPr>
+      </w:pPr>
+      <w:r>
+        <w:rPr>
+          <w:rFonts w:ascii="Nunito" w:cs="Nunito" w:eastAsia="Nunito" w:hAnsi="Nunito"/>
+          <w:b w:val="1"/>
+          <w:rtl w:val="0"/>
+        </w:rPr>
+        <w:t xml:space="preserve">Microfrontend:</w:t>
+      </w:r>
+      <w:r>
+        <w:rPr>
+          <w:rFonts w:ascii="Nunito Medium" w:cs="Nunito Medium" w:eastAsia="Nunito Medium" w:hAnsi="Nunito Medium"/>
+          <w:rtl w:val="0"/>
+        </w:rPr>
+        <w:t xml:space="preserve"> </w:t>
+      </w:r>
+      <w:r>
+        <w:rPr>
+          <w:rFonts w:ascii="Nunito Medium" w:cs="Nunito Medium" w:eastAsia="Nunito Medium" w:hAnsi="Nunito Medium"/>
+          <w:i w:val="1"/>
+          <w:rtl w:val="0"/>
+        </w:rPr>
+        <w:t xml:space="preserve">Module Federation</w:t>
       </w:r>
     </w:p>
     <w:p>
       <w:pPr>
         <w:numPr>
           <w:ilvl w:val="0"/>
-          <w:numId w:val="9"/>
+          <w:numId w:val="8"/>
         </w:numPr>
         <w:ind w:left="720" w:hanging="360"/>
         <w:rPr>
@@ -243,151 +765,116 @@
           <w:rFonts w:ascii="Nunito Medium" w:cs="Nunito Medium" w:eastAsia="Nunito Medium" w:hAnsi="Nunito Medium"/>
           <w:rtl w:val="0"/>
         </w:rPr>
-        <w:t xml:space="preserve"> Storybook, Markdown, XMind</w:t>
+        <w:t xml:space="preserve"> </w:t>
+      </w:r>
+      <w:r>
+        <w:rPr>
+          <w:rFonts w:ascii="Nunito Medium" w:cs="Nunito Medium" w:eastAsia="Nunito Medium" w:hAnsi="Nunito Medium"/>
+          <w:i w:val="1"/>
+          <w:rtl w:val="0"/>
+        </w:rPr>
+        <w:t xml:space="preserve">Storybook</w:t>
+      </w:r>
+      <w:r>
+        <w:rPr>
+          <w:rFonts w:ascii="Nunito Medium" w:cs="Nunito Medium" w:eastAsia="Nunito Medium" w:hAnsi="Nunito Medium"/>
+          <w:rtl w:val="0"/>
+        </w:rPr>
+        <w:t xml:space="preserve">, </w:t>
+      </w:r>
+      <w:r>
+        <w:rPr>
+          <w:rFonts w:ascii="Nunito Medium" w:cs="Nunito Medium" w:eastAsia="Nunito Medium" w:hAnsi="Nunito Medium"/>
+          <w:i w:val="1"/>
+          <w:rtl w:val="0"/>
+        </w:rPr>
+        <w:t xml:space="preserve">Markdown</w:t>
+      </w:r>
+      <w:r>
+        <w:rPr>
+          <w:rFonts w:ascii="Nunito Medium" w:cs="Nunito Medium" w:eastAsia="Nunito Medium" w:hAnsi="Nunito Medium"/>
+          <w:rtl w:val="0"/>
+        </w:rPr>
+        <w:t xml:space="preserve">, </w:t>
+      </w:r>
+      <w:r>
+        <w:rPr>
+          <w:rFonts w:ascii="Nunito Medium" w:cs="Nunito Medium" w:eastAsia="Nunito Medium" w:hAnsi="Nunito Medium"/>
+          <w:i w:val="1"/>
+          <w:rtl w:val="0"/>
+        </w:rPr>
+        <w:t xml:space="preserve">XMind</w:t>
       </w:r>
     </w:p>
     <w:p>
       <w:pPr>
         <w:numPr>
           <w:ilvl w:val="0"/>
-          <w:numId w:val="9"/>
-        </w:numPr>
-        <w:ind w:left="720" w:hanging="360"/>
-        <w:rPr>
-          <w:rFonts w:ascii="Nunito Medium" w:cs="Nunito Medium" w:eastAsia="Nunito Medium" w:hAnsi="Nunito Medium"/>
-        </w:rPr>
-      </w:pPr>
-      <w:r>
-        <w:rPr>
-          <w:rFonts w:ascii="Nunito" w:cs="Nunito" w:eastAsia="Nunito" w:hAnsi="Nunito"/>
-          <w:b w:val="1"/>
-          <w:rtl w:val="0"/>
-        </w:rPr>
-        <w:t xml:space="preserve">Testing:</w:t>
-      </w:r>
-      <w:r>
-        <w:rPr>
-          <w:rFonts w:ascii="Nunito Medium" w:cs="Nunito Medium" w:eastAsia="Nunito Medium" w:hAnsi="Nunito Medium"/>
-          <w:rtl w:val="0"/>
-        </w:rPr>
-        <w:t xml:space="preserve"> Jest, React Testing Library, Cypress, </w:t>
-      </w:r>
-      <w:r>
-        <w:rPr>
-          <w:rFonts w:ascii="Nunito Medium" w:cs="Nunito Medium" w:eastAsia="Nunito Medium" w:hAnsi="Nunito Medium"/>
+          <w:numId w:val="8"/>
+        </w:numPr>
+        <w:ind w:left="720" w:hanging="360"/>
+        <w:rPr>
+          <w:rFonts w:ascii="Nunito Medium" w:cs="Nunito Medium" w:eastAsia="Nunito Medium" w:hAnsi="Nunito Medium"/>
+        </w:rPr>
+      </w:pPr>
+      <w:r>
+        <w:rPr>
+          <w:rFonts w:ascii="Nunito" w:cs="Nunito" w:eastAsia="Nunito" w:hAnsi="Nunito"/>
+          <w:b w:val="1"/>
+          <w:rtl w:val="0"/>
+        </w:rPr>
+        <w:t xml:space="preserve">Backend Technologies: </w:t>
+      </w:r>
+      <w:r>
+        <w:rPr>
+          <w:rFonts w:ascii="Nunito Medium" w:cs="Nunito Medium" w:eastAsia="Nunito Medium" w:hAnsi="Nunito Medium"/>
+          <w:i w:val="1"/>
+          <w:rtl w:val="0"/>
+        </w:rPr>
+        <w:t xml:space="preserve">Node.js</w:t>
+      </w:r>
+      <w:r>
+        <w:rPr>
+          <w:rFonts w:ascii="Nunito Medium" w:cs="Nunito Medium" w:eastAsia="Nunito Medium" w:hAnsi="Nunito Medium"/>
+          <w:rtl w:val="0"/>
+        </w:rPr>
+        <w:t xml:space="preserve">, </w:t>
+      </w:r>
+      <w:r>
+        <w:rPr>
+          <w:rFonts w:ascii="Nunito Medium" w:cs="Nunito Medium" w:eastAsia="Nunito Medium" w:hAnsi="Nunito Medium"/>
+          <w:i w:val="1"/>
+          <w:rtl w:val="0"/>
+        </w:rPr>
+        <w:t xml:space="preserve">Prisma</w:t>
+      </w:r>
+      <w:r>
+        <w:rPr>
+          <w:rFonts w:ascii="Nunito Medium" w:cs="Nunito Medium" w:eastAsia="Nunito Medium" w:hAnsi="Nunito Medium"/>
+          <w:rtl w:val="0"/>
+        </w:rPr>
+        <w:t xml:space="preserve">, </w:t>
+      </w:r>
+      <w:r>
+        <w:rPr>
+          <w:rFonts w:ascii="Nunito Medium" w:cs="Nunito Medium" w:eastAsia="Nunito Medium" w:hAnsi="Nunito Medium"/>
+          <w:i w:val="1"/>
           <w:color w:val="999999"/>
           <w:rtl w:val="0"/>
         </w:rPr>
-        <w:t xml:space="preserve">K6</w:t>
+        <w:t xml:space="preserve">MongoDB</w:t>
+      </w:r>
+      <w:r>
+        <w:rPr>
+          <w:rtl w:val="0"/>
+        </w:rPr>
       </w:r>
     </w:p>
     <w:p>
       <w:pPr>
         <w:numPr>
           <w:ilvl w:val="0"/>
-          <w:numId w:val="9"/>
-        </w:numPr>
-        <w:ind w:left="720" w:hanging="360"/>
-        <w:rPr>
-          <w:rFonts w:ascii="Nunito Medium" w:cs="Nunito Medium" w:eastAsia="Nunito Medium" w:hAnsi="Nunito Medium"/>
-        </w:rPr>
-      </w:pPr>
-      <w:r>
-        <w:rPr>
-          <w:rFonts w:ascii="Nunito" w:cs="Nunito" w:eastAsia="Nunito" w:hAnsi="Nunito"/>
-          <w:b w:val="1"/>
-          <w:rtl w:val="0"/>
-        </w:rPr>
-        <w:t xml:space="preserve">Build Tools:</w:t>
-      </w:r>
-      <w:r>
-        <w:rPr>
-          <w:rFonts w:ascii="Nunito Medium" w:cs="Nunito Medium" w:eastAsia="Nunito Medium" w:hAnsi="Nunito Medium"/>
-          <w:rtl w:val="0"/>
-        </w:rPr>
-        <w:t xml:space="preserve"> Yarn, NPM, Webpack, Rollup, </w:t>
-      </w:r>
-      <w:r>
-        <w:rPr>
-          <w:rFonts w:ascii="Nunito Medium" w:cs="Nunito Medium" w:eastAsia="Nunito Medium" w:hAnsi="Nunito Medium"/>
-          <w:color w:val="999999"/>
-          <w:rtl w:val="0"/>
-        </w:rPr>
-        <w:t xml:space="preserve">Parcel</w:t>
-      </w:r>
-    </w:p>
-    <w:p>
-      <w:pPr>
-        <w:numPr>
-          <w:ilvl w:val="0"/>
-          <w:numId w:val="9"/>
-        </w:numPr>
-        <w:ind w:left="720" w:hanging="360"/>
-        <w:rPr>
-          <w:rFonts w:ascii="Nunito Medium" w:cs="Nunito Medium" w:eastAsia="Nunito Medium" w:hAnsi="Nunito Medium"/>
-        </w:rPr>
-      </w:pPr>
-      <w:r>
-        <w:rPr>
-          <w:rFonts w:ascii="Nunito" w:cs="Nunito" w:eastAsia="Nunito" w:hAnsi="Nunito"/>
-          <w:b w:val="1"/>
-          <w:rtl w:val="0"/>
-        </w:rPr>
-        <w:t xml:space="preserve">Backend Technologies: </w:t>
-      </w:r>
-      <w:r>
-        <w:rPr>
-          <w:rFonts w:ascii="Nunito Medium" w:cs="Nunito Medium" w:eastAsia="Nunito Medium" w:hAnsi="Nunito Medium"/>
-          <w:rtl w:val="0"/>
-        </w:rPr>
-        <w:t xml:space="preserve">Prisma, </w:t>
-      </w:r>
-      <w:r>
-        <w:rPr>
-          <w:rFonts w:ascii="Nunito Medium" w:cs="Nunito Medium" w:eastAsia="Nunito Medium" w:hAnsi="Nunito Medium"/>
-          <w:color w:val="999999"/>
-          <w:rtl w:val="0"/>
-        </w:rPr>
-        <w:t xml:space="preserve">Nest.js, MongoDB</w:t>
-      </w:r>
-      <w:r>
-        <w:rPr>
-          <w:rtl w:val="0"/>
-        </w:rPr>
-      </w:r>
-    </w:p>
-    <w:p>
-      <w:pPr>
-        <w:numPr>
-          <w:ilvl w:val="0"/>
-          <w:numId w:val="9"/>
-        </w:numPr>
-        <w:ind w:left="720" w:hanging="360"/>
-        <w:rPr>
-          <w:rFonts w:ascii="Nunito Medium" w:cs="Nunito Medium" w:eastAsia="Nunito Medium" w:hAnsi="Nunito Medium"/>
-        </w:rPr>
-      </w:pPr>
-      <w:r>
-        <w:rPr>
-          <w:rFonts w:ascii="Nunito" w:cs="Nunito" w:eastAsia="Nunito" w:hAnsi="Nunito"/>
-          <w:b w:val="1"/>
-          <w:rtl w:val="0"/>
-        </w:rPr>
-        <w:t xml:space="preserve">Microfrontend:</w:t>
-      </w:r>
-      <w:r>
-        <w:rPr>
-          <w:rFonts w:ascii="Nunito Medium" w:cs="Nunito Medium" w:eastAsia="Nunito Medium" w:hAnsi="Nunito Medium"/>
-          <w:rtl w:val="0"/>
-        </w:rPr>
-        <w:t xml:space="preserve"> Module Federation</w:t>
-      </w:r>
-    </w:p>
-    <w:p>
-      <w:pPr>
-        <w:numPr>
-          <w:ilvl w:val="0"/>
-          <w:numId w:val="9"/>
+          <w:numId w:val="8"/>
         </w:numPr>
         <w:ind w:left="720" w:hanging="360"/>
         <w:rPr>
@@ -407,7 +894,105 @@
           <w:rFonts w:ascii="Nunito Medium" w:cs="Nunito Medium" w:eastAsia="Nunito Medium" w:hAnsi="Nunito Medium"/>
           <w:rtl w:val="0"/>
         </w:rPr>
-        <w:t xml:space="preserve"> Git, Husky, ESLint, react-i18next, Bash, PWA, @apollo/client, Lodash</w:t>
+        <w:t xml:space="preserve"> </w:t>
+      </w:r>
+      <w:r>
+        <w:rPr>
+          <w:rFonts w:ascii="Nunito Medium" w:cs="Nunito Medium" w:eastAsia="Nunito Medium" w:hAnsi="Nunito Medium"/>
+          <w:i w:val="1"/>
+          <w:rtl w:val="0"/>
+        </w:rPr>
+        <w:t xml:space="preserve">Git</w:t>
+      </w:r>
+      <w:r>
+        <w:rPr>
+          <w:rFonts w:ascii="Nunito Medium" w:cs="Nunito Medium" w:eastAsia="Nunito Medium" w:hAnsi="Nunito Medium"/>
+          <w:rtl w:val="0"/>
+        </w:rPr>
+        <w:t xml:space="preserve">, </w:t>
+      </w:r>
+      <w:r>
+        <w:rPr>
+          <w:rFonts w:ascii="Nunito Medium" w:cs="Nunito Medium" w:eastAsia="Nunito Medium" w:hAnsi="Nunito Medium"/>
+          <w:i w:val="1"/>
+          <w:rtl w:val="0"/>
+        </w:rPr>
+        <w:t xml:space="preserve">Husky</w:t>
+      </w:r>
+      <w:r>
+        <w:rPr>
+          <w:rFonts w:ascii="Nunito Medium" w:cs="Nunito Medium" w:eastAsia="Nunito Medium" w:hAnsi="Nunito Medium"/>
+          <w:rtl w:val="0"/>
+        </w:rPr>
+        <w:t xml:space="preserve">, </w:t>
+      </w:r>
+      <w:r>
+        <w:rPr>
+          <w:rFonts w:ascii="Nunito Medium" w:cs="Nunito Medium" w:eastAsia="Nunito Medium" w:hAnsi="Nunito Medium"/>
+          <w:i w:val="1"/>
+          <w:rtl w:val="0"/>
+        </w:rPr>
+        <w:t xml:space="preserve">ESLint</w:t>
+      </w:r>
+      <w:r>
+        <w:rPr>
+          <w:rFonts w:ascii="Nunito Medium" w:cs="Nunito Medium" w:eastAsia="Nunito Medium" w:hAnsi="Nunito Medium"/>
+          <w:rtl w:val="0"/>
+        </w:rPr>
+        <w:t xml:space="preserve">, </w:t>
+      </w:r>
+      <w:r>
+        <w:rPr>
+          <w:rFonts w:ascii="Nunito Medium" w:cs="Nunito Medium" w:eastAsia="Nunito Medium" w:hAnsi="Nunito Medium"/>
+          <w:i w:val="1"/>
+          <w:rtl w:val="0"/>
+        </w:rPr>
+        <w:t xml:space="preserve">react-i18next</w:t>
+      </w:r>
+      <w:r>
+        <w:rPr>
+          <w:rFonts w:ascii="Nunito Medium" w:cs="Nunito Medium" w:eastAsia="Nunito Medium" w:hAnsi="Nunito Medium"/>
+          <w:rtl w:val="0"/>
+        </w:rPr>
+        <w:t xml:space="preserve">, </w:t>
+      </w:r>
+      <w:r>
+        <w:rPr>
+          <w:rFonts w:ascii="Nunito Medium" w:cs="Nunito Medium" w:eastAsia="Nunito Medium" w:hAnsi="Nunito Medium"/>
+          <w:i w:val="1"/>
+          <w:rtl w:val="0"/>
+        </w:rPr>
+        <w:t xml:space="preserve">Bash, PWA</w:t>
+      </w:r>
+      <w:r>
+        <w:rPr>
+          <w:rFonts w:ascii="Nunito Medium" w:cs="Nunito Medium" w:eastAsia="Nunito Medium" w:hAnsi="Nunito Medium"/>
+          <w:rtl w:val="0"/>
+        </w:rPr>
+        <w:t xml:space="preserve">,</w:t>
+      </w:r>
+      <w:r>
+        <w:rPr>
+          <w:rFonts w:ascii="Nunito Medium" w:cs="Nunito Medium" w:eastAsia="Nunito Medium" w:hAnsi="Nunito Medium"/>
+          <w:i w:val="1"/>
+          <w:rtl w:val="0"/>
+        </w:rPr>
+        <w:t xml:space="preserve"> @apollo/client</w:t>
+      </w:r>
+      <w:r>
+        <w:rPr>
+          <w:rFonts w:ascii="Nunito Medium" w:cs="Nunito Medium" w:eastAsia="Nunito Medium" w:hAnsi="Nunito Medium"/>
+          <w:rtl w:val="0"/>
+        </w:rPr>
+        <w:t xml:space="preserve">,</w:t>
+      </w:r>
+      <w:r>
+        <w:rPr>
+          <w:rFonts w:ascii="Nunito Medium" w:cs="Nunito Medium" w:eastAsia="Nunito Medium" w:hAnsi="Nunito Medium"/>
+          <w:i w:val="1"/>
+          <w:rtl w:val="0"/>
+        </w:rPr>
+        <w:t xml:space="preserve"> Lodash</w:t>
       </w:r>
     </w:p>
     <w:p>
@@ -462,22 +1047,7 @@
           <w:rFonts w:ascii="Nunito Medium" w:cs="Nunito Medium" w:eastAsia="Nunito Medium" w:hAnsi="Nunito Medium"/>
           <w:rtl w:val="0"/>
         </w:rPr>
-        <w:t xml:space="preserve">Led frontend chapter and successfully implemented </w:t>
-      </w:r>
-      <w:r>
-        <w:rPr>
-          <w:rFonts w:ascii="Nunito" w:cs="Nunito" w:eastAsia="Nunito" w:hAnsi="Nunito"/>
-          <w:b w:val="1"/>
-          <w:rtl w:val="0"/>
-        </w:rPr>
-        <w:t xml:space="preserve">re-architecture</w:t>
-      </w:r>
-      <w:r>
-        <w:rPr>
-          <w:rFonts w:ascii="Nunito Medium" w:cs="Nunito Medium" w:eastAsia="Nunito Medium" w:hAnsi="Nunito Medium"/>
-          <w:rtl w:val="0"/>
-        </w:rPr>
-        <w:t xml:space="preserve"> of whole frontend projects with an explicit roadmap.</w:t>
+        <w:t xml:space="preserve">Led the re-architecture of entire frontend projects, resulting in a 90% reduction in onboarding time and a 60% increase in performance and 50% test coverage.</w:t>
       </w:r>
     </w:p>
     <w:p>
@@ -496,7 +1066,7 @@
           <w:rFonts w:ascii="Nunito Medium" w:cs="Nunito Medium" w:eastAsia="Nunito Medium" w:hAnsi="Nunito Medium"/>
           <w:rtl w:val="0"/>
         </w:rPr>
-        <w:t xml:space="preserve">Guided and mentored a team of around 11 front-end developers to foster their growth and improve their skills.</w:t>
+        <w:t xml:space="preserve">Guided and mentored a team of ~11 front-end developers, nurturing growth and enhancing skill sets within the team.</w:t>
       </w:r>
     </w:p>
     <w:p>
@@ -515,7 +1085,7 @@
           <w:rFonts w:ascii="Nunito Medium" w:cs="Nunito Medium" w:eastAsia="Nunito Medium" w:hAnsi="Nunito Medium"/>
           <w:rtl w:val="0"/>
         </w:rPr>
-        <w:t xml:space="preserve">Built scalable development pipelines and workflows to have delivery and quality balanced.</w:t>
+        <w:t xml:space="preserve">Built scalable development pipelines and workflows, resulting in a 2x acceleration in delivery speed and a 50% reduction in bugs and have delivery and quality balanced.</w:t>
       </w:r>
     </w:p>
     <w:p>
@@ -534,7 +1104,7 @@
           <w:rFonts w:ascii="Nunito Medium" w:cs="Nunito Medium" w:eastAsia="Nunito Medium" w:hAnsi="Nunito Medium"/>
           <w:rtl w:val="0"/>
         </w:rPr>
-        <w:t xml:space="preserve">Composed over 20 in-depth documents outlining coding standards, style guides, and workflows to ensure the highest levels of code quality and ease of maintenance.</w:t>
+        <w:t xml:space="preserve">Composed over 20 in-depth documents outlining coding standards, style guides, and workflows to ensure the highest code quality and ease of maintenance.</w:t>
       </w:r>
     </w:p>
     <w:p>
@@ -553,7 +1123,7 @@
           <w:rFonts w:ascii="Nunito Medium" w:cs="Nunito Medium" w:eastAsia="Nunito Medium" w:hAnsi="Nunito Medium"/>
           <w:rtl w:val="0"/>
         </w:rPr>
-        <w:t xml:space="preserve">Recruited talented developers to support various projects.</w:t>
+        <w:t xml:space="preserve">Strategically recruited and onboarded 5 talented developers to support various projects, enabling an increase in team capacity and faster project delivery.</w:t>
       </w:r>
     </w:p>
     <w:p>
@@ -591,7 +1161,7 @@
           <w:rFonts w:ascii="Nunito Medium" w:cs="Nunito Medium" w:eastAsia="Nunito Medium" w:hAnsi="Nunito Medium"/>
           <w:rtl w:val="0"/>
         </w:rPr>
-        <w:t xml:space="preserve">Implemented automated code analysis checks to accelerate the review process.</w:t>
+        <w:t xml:space="preserve">Executing automated code analysis checks, reducing the review process time by 50%, and ensuring improvement in code quality.</w:t>
       </w:r>
       <w:r>
         <w:rPr>
@@ -651,7 +1221,7 @@
           <w:rFonts w:ascii="Nunito Medium" w:cs="Nunito Medium" w:eastAsia="Nunito Medium" w:hAnsi="Nunito Medium"/>
           <w:rtl w:val="0"/>
         </w:rPr>
-        <w:t xml:space="preserve">Promoted to Frontend Chapter Lead for exceptional performance and leadership skills.</w:t>
+        <w:t xml:space="preserve">Promoted to Frontend Chapter Lead based on outstanding performance, evidencing a strong aptitude for inspiring and guiding teams toward success.</w:t>
       </w:r>
     </w:p>
     <w:p>
@@ -670,7 +1240,7 @@
           <w:rFonts w:ascii="Nunito Medium" w:cs="Nunito Medium" w:eastAsia="Nunito Medium" w:hAnsi="Nunito Medium"/>
           <w:rtl w:val="0"/>
         </w:rPr>
-        <w:t xml:space="preserve">Guided and empowered a team of 4-5 front-end developers to enhance their productivity and increase the average knowledge of the company.</w:t>
+        <w:t xml:space="preserve">Guided and empowered a team of 4-5 frontend developers to enhance productivity and increase the average knowledge of the company.</w:t>
       </w:r>
     </w:p>
     <w:p>
@@ -689,7 +1259,7 @@
           <w:rFonts w:ascii="Nunito Medium" w:cs="Nunito Medium" w:eastAsia="Nunito Medium" w:hAnsi="Nunito Medium"/>
           <w:rtl w:val="0"/>
         </w:rPr>
-        <w:t xml:space="preserve">Proven ability to tackle complex challenges and deliver high-quality solutions.</w:t>
+        <w:t xml:space="preserve">Showcasing a proven capacity to tackle complex challenges and deliver high-quality solutions.</w:t>
       </w:r>
     </w:p>
     <w:p>
@@ -726,7 +1296,52 @@
           <w:rFonts w:ascii="Nunito Medium" w:cs="Nunito Medium" w:eastAsia="Nunito Medium" w:hAnsi="Nunito Medium"/>
           <w:rtl w:val="0"/>
         </w:rPr>
-        <w:t xml:space="preserve">Contributed to the development of over 8 projects, demonstrating expertise in JavaScript, React, Next.js, and more.</w:t>
+        <w:t xml:space="preserve">Played a key role in the development of over 8 projects, demonstrating expertise in </w:t>
+      </w:r>
+      <w:r>
+        <w:rPr>
+          <w:rFonts w:ascii="Nunito Medium" w:cs="Nunito Medium" w:eastAsia="Nunito Medium" w:hAnsi="Nunito Medium"/>
+          <w:i w:val="1"/>
+          <w:rtl w:val="0"/>
+        </w:rPr>
+        <w:t xml:space="preserve">JavaScript</w:t>
+      </w:r>
+      <w:r>
+        <w:rPr>
+          <w:rFonts w:ascii="Nunito Medium" w:cs="Nunito Medium" w:eastAsia="Nunito Medium" w:hAnsi="Nunito Medium"/>
+          <w:rtl w:val="0"/>
+        </w:rPr>
+        <w:t xml:space="preserve">, </w:t>
+      </w:r>
+      <w:r>
+        <w:rPr>
+          <w:rFonts w:ascii="Nunito Medium" w:cs="Nunito Medium" w:eastAsia="Nunito Medium" w:hAnsi="Nunito Medium"/>
+          <w:i w:val="1"/>
+          <w:rtl w:val="0"/>
+        </w:rPr>
+        <w:t xml:space="preserve">React</w:t>
+      </w:r>
+      <w:r>
+        <w:rPr>
+          <w:rFonts w:ascii="Nunito Medium" w:cs="Nunito Medium" w:eastAsia="Nunito Medium" w:hAnsi="Nunito Medium"/>
+          <w:rtl w:val="0"/>
+        </w:rPr>
+        <w:t xml:space="preserve">, and </w:t>
+      </w:r>
+      <w:r>
+        <w:rPr>
+          <w:rFonts w:ascii="Nunito Medium" w:cs="Nunito Medium" w:eastAsia="Nunito Medium" w:hAnsi="Nunito Medium"/>
+          <w:i w:val="1"/>
+          <w:rtl w:val="0"/>
+        </w:rPr>
+        <w:t xml:space="preserve">Next.js</w:t>
+      </w:r>
+      <w:r>
+        <w:rPr>
+          <w:rFonts w:ascii="Nunito Medium" w:cs="Nunito Medium" w:eastAsia="Nunito Medium" w:hAnsi="Nunito Medium"/>
+          <w:rtl w:val="0"/>
+        </w:rPr>
+        <w:t xml:space="preserve">.</w:t>
       </w:r>
     </w:p>
     <w:p>
@@ -745,7 +1360,7 @@
           <w:rFonts w:ascii="Nunito Medium" w:cs="Nunito Medium" w:eastAsia="Nunito Medium" w:hAnsi="Nunito Medium"/>
           <w:rtl w:val="0"/>
         </w:rPr>
-        <w:t xml:space="preserve">Worked on a diverse range of projects from different industries including Network Marketing, Audio Streaming, Commerce, etc.</w:t>
+        <w:t xml:space="preserve">Collaborated on a diverse range of projects from different industries including Network Marketing, Audio Streaming, Commerce, etc.</w:t>
       </w:r>
     </w:p>
     <w:p>
@@ -782,7 +1397,7 @@
           <w:rFonts w:ascii="Nunito Medium" w:cs="Nunito Medium" w:eastAsia="Nunito Medium" w:hAnsi="Nunito Medium"/>
           <w:rtl w:val="0"/>
         </w:rPr>
-        <w:t xml:space="preserve">Worked on a diverse range of projects from different industries and regions, improving my communication skills.</w:t>
+        <w:t xml:space="preserve">Engaged on a diverse range of projects from different industries and regions, fostering effective collaboration and seamless teamwork.</w:t>
       </w:r>
     </w:p>
     <w:p>
@@ -794,14 +1409,75 @@
         <w:ind w:left="720" w:hanging="360"/>
         <w:rPr>
           <w:rFonts w:ascii="Nunito Medium" w:cs="Nunito Medium" w:eastAsia="Nunito Medium" w:hAnsi="Nunito Medium"/>
-        </w:rPr>
-      </w:pPr>
-      <w:r>
-        <w:rPr>
-          <w:rFonts w:ascii="Nunito Medium" w:cs="Nunito Medium" w:eastAsia="Nunito Medium" w:hAnsi="Nunito Medium"/>
-          <w:rtl w:val="0"/>
-        </w:rPr>
-        <w:t xml:space="preserve">Gaining experience in JavaScript, React, React Native, and next.js.</w:t>
+          <w:u w:val="none"/>
+        </w:rPr>
+      </w:pPr>
+      <w:r>
+        <w:rPr>
+          <w:rFonts w:ascii="Nunito Medium" w:cs="Nunito Medium" w:eastAsia="Nunito Medium" w:hAnsi="Nunito Medium"/>
+          <w:rtl w:val="0"/>
+        </w:rPr>
+        <w:t xml:space="preserve">Acquired hands-on experience in </w:t>
+      </w:r>
+      <w:r>
+        <w:rPr>
+          <w:rFonts w:ascii="Nunito Medium" w:cs="Nunito Medium" w:eastAsia="Nunito Medium" w:hAnsi="Nunito Medium"/>
+          <w:i w:val="1"/>
+          <w:rtl w:val="0"/>
+        </w:rPr>
+        <w:t xml:space="preserve">JavaScript</w:t>
+      </w:r>
+      <w:r>
+        <w:rPr>
+          <w:rFonts w:ascii="Nunito Medium" w:cs="Nunito Medium" w:eastAsia="Nunito Medium" w:hAnsi="Nunito Medium"/>
+          <w:rtl w:val="0"/>
+        </w:rPr>
+        <w:t xml:space="preserve">, </w:t>
+      </w:r>
+      <w:r>
+        <w:rPr>
+          <w:rFonts w:ascii="Nunito Medium" w:cs="Nunito Medium" w:eastAsia="Nunito Medium" w:hAnsi="Nunito Medium"/>
+          <w:i w:val="1"/>
+          <w:rtl w:val="0"/>
+        </w:rPr>
+        <w:t xml:space="preserve">React</w:t>
+      </w:r>
+      <w:r>
+        <w:rPr>
+          <w:rFonts w:ascii="Nunito Medium" w:cs="Nunito Medium" w:eastAsia="Nunito Medium" w:hAnsi="Nunito Medium"/>
+          <w:rtl w:val="0"/>
+        </w:rPr>
+        <w:t xml:space="preserve">, </w:t>
+      </w:r>
+      <w:r>
+        <w:rPr>
+          <w:rFonts w:ascii="Nunito Medium" w:cs="Nunito Medium" w:eastAsia="Nunito Medium" w:hAnsi="Nunito Medium"/>
+          <w:i w:val="1"/>
+          <w:rtl w:val="0"/>
+        </w:rPr>
+        <w:t xml:space="preserve">React Native</w:t>
+      </w:r>
+      <w:r>
+        <w:rPr>
+          <w:rFonts w:ascii="Nunito Medium" w:cs="Nunito Medium" w:eastAsia="Nunito Medium" w:hAnsi="Nunito Medium"/>
+          <w:rtl w:val="0"/>
+        </w:rPr>
+        <w:t xml:space="preserve">, and </w:t>
+      </w:r>
+      <w:r>
+        <w:rPr>
+          <w:rFonts w:ascii="Nunito Medium" w:cs="Nunito Medium" w:eastAsia="Nunito Medium" w:hAnsi="Nunito Medium"/>
+          <w:i w:val="1"/>
+          <w:rtl w:val="0"/>
+        </w:rPr>
+        <w:t xml:space="preserve">Next.js</w:t>
+      </w:r>
+      <w:r>
+        <w:rPr>
+          <w:rFonts w:ascii="Nunito Medium" w:cs="Nunito Medium" w:eastAsia="Nunito Medium" w:hAnsi="Nunito Medium"/>
+          <w:rtl w:val="0"/>
+        </w:rPr>
+        <w:t xml:space="preserve">, contributing to the successful delivery of 5 projects.</w:t>
       </w:r>
     </w:p>
     <w:p>
@@ -820,7 +1496,7 @@
           <w:rFonts w:ascii="Nunito Medium" w:cs="Nunito Medium" w:eastAsia="Nunito Medium" w:hAnsi="Nunito Medium"/>
           <w:rtl w:val="0"/>
         </w:rPr>
-        <w:t xml:space="preserve">Collaborated with a team of developers to deliver high-quality products on time.</w:t>
+        <w:t xml:space="preserve">Collaborated with a team of 6 developers to deliver high-quality products on time.</w:t>
       </w:r>
     </w:p>
     <w:p>
@@ -842,7 +1518,7 @@
           <w:rFonts w:ascii="Nunito Medium" w:cs="Nunito Medium" w:eastAsia="Nunito Medium" w:hAnsi="Nunito Medium"/>
           <w:rtl w:val="0"/>
         </w:rPr>
-        <w:t xml:space="preserve">Developed responsive and user-friendly interfaces for web and mobile applications.</w:t>
+        <w:t xml:space="preserve">Developed responsive and user-friendly interfaces for web and mobile applications leading to increases in conversion rates.</w:t>
       </w:r>
     </w:p>
     <w:p>
@@ -872,14 +1548,75 @@
         <w:ind w:left="720" w:hanging="360"/>
         <w:rPr>
           <w:rFonts w:ascii="Nunito Medium" w:cs="Nunito Medium" w:eastAsia="Nunito Medium" w:hAnsi="Nunito Medium"/>
-        </w:rPr>
-      </w:pPr>
-      <w:r>
-        <w:rPr>
-          <w:rFonts w:ascii="Nunito Medium" w:cs="Nunito Medium" w:eastAsia="Nunito Medium" w:hAnsi="Nunito Medium"/>
-          <w:rtl w:val="0"/>
-        </w:rPr>
-        <w:t xml:space="preserve">Worked on a single project, leveraging skills in HTML, CSS, JavaScript, and React.</w:t>
+          <w:u w:val="none"/>
+        </w:rPr>
+      </w:pPr>
+      <w:r>
+        <w:rPr>
+          <w:rFonts w:ascii="Nunito Medium" w:cs="Nunito Medium" w:eastAsia="Nunito Medium" w:hAnsi="Nunito Medium"/>
+          <w:rtl w:val="0"/>
+        </w:rPr>
+        <w:t xml:space="preserve">Leveraged expertise in </w:t>
+      </w:r>
+      <w:r>
+        <w:rPr>
+          <w:rFonts w:ascii="Nunito Medium" w:cs="Nunito Medium" w:eastAsia="Nunito Medium" w:hAnsi="Nunito Medium"/>
+          <w:i w:val="1"/>
+          <w:rtl w:val="0"/>
+        </w:rPr>
+        <w:t xml:space="preserve">HTML</w:t>
+      </w:r>
+      <w:r>
+        <w:rPr>
+          <w:rFonts w:ascii="Nunito Medium" w:cs="Nunito Medium" w:eastAsia="Nunito Medium" w:hAnsi="Nunito Medium"/>
+          <w:rtl w:val="0"/>
+        </w:rPr>
+        <w:t xml:space="preserve">, </w:t>
+      </w:r>
+      <w:r>
+        <w:rPr>
+          <w:rFonts w:ascii="Nunito Medium" w:cs="Nunito Medium" w:eastAsia="Nunito Medium" w:hAnsi="Nunito Medium"/>
+          <w:i w:val="1"/>
+          <w:rtl w:val="0"/>
+        </w:rPr>
+        <w:t xml:space="preserve">CSS</w:t>
+      </w:r>
+      <w:r>
+        <w:rPr>
+          <w:rFonts w:ascii="Nunito Medium" w:cs="Nunito Medium" w:eastAsia="Nunito Medium" w:hAnsi="Nunito Medium"/>
+          <w:rtl w:val="0"/>
+        </w:rPr>
+        <w:t xml:space="preserve">, </w:t>
+      </w:r>
+      <w:r>
+        <w:rPr>
+          <w:rFonts w:ascii="Nunito Medium" w:cs="Nunito Medium" w:eastAsia="Nunito Medium" w:hAnsi="Nunito Medium"/>
+          <w:i w:val="1"/>
+          <w:rtl w:val="0"/>
+        </w:rPr>
+        <w:t xml:space="preserve">JavaScript</w:t>
+      </w:r>
+      <w:r>
+        <w:rPr>
+          <w:rFonts w:ascii="Nunito Medium" w:cs="Nunito Medium" w:eastAsia="Nunito Medium" w:hAnsi="Nunito Medium"/>
+          <w:rtl w:val="0"/>
+        </w:rPr>
+        <w:t xml:space="preserve">, and </w:t>
+      </w:r>
+      <w:r>
+        <w:rPr>
+          <w:rFonts w:ascii="Nunito Medium" w:cs="Nunito Medium" w:eastAsia="Nunito Medium" w:hAnsi="Nunito Medium"/>
+          <w:i w:val="1"/>
+          <w:rtl w:val="0"/>
+        </w:rPr>
+        <w:t xml:space="preserve">React</w:t>
+      </w:r>
+      <w:r>
+        <w:rPr>
+          <w:rFonts w:ascii="Nunito Medium" w:cs="Nunito Medium" w:eastAsia="Nunito Medium" w:hAnsi="Nunito Medium"/>
+          <w:rtl w:val="0"/>
+        </w:rPr>
+        <w:t xml:space="preserve">, implementing 3 innovative features in the tourism industry.</w:t>
       </w:r>
     </w:p>
     <w:p>
@@ -898,7 +1635,7 @@
           <w:rFonts w:ascii="Nunito Medium" w:cs="Nunito Medium" w:eastAsia="Nunito Medium" w:hAnsi="Nunito Medium"/>
           <w:rtl w:val="0"/>
         </w:rPr>
-        <w:t xml:space="preserve">Left after one project due to the lack of growth opportunities within the company.</w:t>
+        <w:t xml:space="preserve">Left after completing one project due to the limited growth prospects and the desire for new challenges and professional advancement.</w:t>
       </w:r>
     </w:p>
     <w:p>
@@ -935,7 +1672,52 @@
           <w:rFonts w:ascii="Nunito Medium" w:cs="Nunito Medium" w:eastAsia="Nunito Medium" w:hAnsi="Nunito Medium"/>
           <w:rtl w:val="0"/>
         </w:rPr>
-        <w:t xml:space="preserve">Executed custom solutions and delivered high-quality websites for clients.</w:t>
+        <w:t xml:space="preserve">Leveraged </w:t>
+      </w:r>
+      <w:r>
+        <w:rPr>
+          <w:rFonts w:ascii="Nunito Medium" w:cs="Nunito Medium" w:eastAsia="Nunito Medium" w:hAnsi="Nunito Medium"/>
+          <w:i w:val="1"/>
+          <w:rtl w:val="0"/>
+        </w:rPr>
+        <w:t xml:space="preserve">React</w:t>
+      </w:r>
+      <w:r>
+        <w:rPr>
+          <w:rFonts w:ascii="Nunito Medium" w:cs="Nunito Medium" w:eastAsia="Nunito Medium" w:hAnsi="Nunito Medium"/>
+          <w:rtl w:val="0"/>
+        </w:rPr>
+        <w:t xml:space="preserve">, </w:t>
+      </w:r>
+      <w:r>
+        <w:rPr>
+          <w:rFonts w:ascii="Nunito Medium" w:cs="Nunito Medium" w:eastAsia="Nunito Medium" w:hAnsi="Nunito Medium"/>
+          <w:i w:val="1"/>
+          <w:rtl w:val="0"/>
+        </w:rPr>
+        <w:t xml:space="preserve">jQuery</w:t>
+      </w:r>
+      <w:r>
+        <w:rPr>
+          <w:rFonts w:ascii="Nunito Medium" w:cs="Nunito Medium" w:eastAsia="Nunito Medium" w:hAnsi="Nunito Medium"/>
+          <w:rtl w:val="0"/>
+        </w:rPr>
+        <w:t xml:space="preserve">, </w:t>
+      </w:r>
+      <w:r>
+        <w:rPr>
+          <w:rFonts w:ascii="Nunito Medium" w:cs="Nunito Medium" w:eastAsia="Nunito Medium" w:hAnsi="Nunito Medium"/>
+          <w:i w:val="1"/>
+          <w:rtl w:val="0"/>
+        </w:rPr>
+        <w:t xml:space="preserve">WordPress</w:t>
+      </w:r>
+      <w:r>
+        <w:rPr>
+          <w:rFonts w:ascii="Nunito Medium" w:cs="Nunito Medium" w:eastAsia="Nunito Medium" w:hAnsi="Nunito Medium"/>
+          <w:rtl w:val="0"/>
+        </w:rPr>
+        <w:t xml:space="preserve">, and other technologies to create interactive features, enhancing the functionality and usability of client websites.</w:t>
       </w:r>
     </w:p>
     <w:p>
@@ -954,7 +1736,26 @@
           <w:rFonts w:ascii="Nunito Medium" w:cs="Nunito Medium" w:eastAsia="Nunito Medium" w:hAnsi="Nunito Medium"/>
           <w:rtl w:val="0"/>
         </w:rPr>
-        <w:t xml:space="preserve">Successfully completed various projects using React, jQuery, WordPress, and … .</w:t>
+        <w:t xml:space="preserve">Collaborated closely with clients to understand the specific requirements and translate those needs into custom solutions that surpassed expectations.</w:t>
+      </w:r>
+    </w:p>
+    <w:p>
+      <w:pPr>
+        <w:numPr>
+          <w:ilvl w:val="0"/>
+          <w:numId w:val="6"/>
+        </w:numPr>
+        <w:ind w:left="720" w:hanging="360"/>
+        <w:rPr>
+          <w:rFonts w:ascii="Nunito Medium" w:cs="Nunito Medium" w:eastAsia="Nunito Medium" w:hAnsi="Nunito Medium"/>
+        </w:rPr>
+      </w:pPr>
+      <w:r>
+        <w:rPr>
+          <w:rFonts w:ascii="Nunito Medium" w:cs="Nunito Medium" w:eastAsia="Nunito Medium" w:hAnsi="Nunito Medium"/>
+          <w:rtl w:val="0"/>
+        </w:rPr>
+        <w:t xml:space="preserve">Communicated project progress, milestones, and challenges to clients, maintaining transparency and building strong client relationships.</w:t>
       </w:r>
     </w:p>
     <w:p>
@@ -1126,7 +1927,22 @@
           <w:rFonts w:ascii="Nunito Medium" w:cs="Nunito Medium" w:eastAsia="Nunito Medium" w:hAnsi="Nunito Medium"/>
           <w:rtl w:val="0"/>
         </w:rPr>
-        <w:t xml:space="preserve"> Storybook, RollUp, Semantic Release, Jest, Husky, Material UI, Typescript, JSDoc.</w:t>
+        <w:t xml:space="preserve"> </w:t>
+      </w:r>
+      <w:r>
+        <w:rPr>
+          <w:rFonts w:ascii="Nunito Medium" w:cs="Nunito Medium" w:eastAsia="Nunito Medium" w:hAnsi="Nunito Medium"/>
+          <w:i w:val="1"/>
+          <w:rtl w:val="0"/>
+        </w:rPr>
+        <w:t xml:space="preserve">Storybook, RollUp, Semantic Release, Jest, Husky, Material UI, Typescript, JSDoc</w:t>
+      </w:r>
+      <w:r>
+        <w:rPr>
+          <w:rFonts w:ascii="Nunito Medium" w:cs="Nunito Medium" w:eastAsia="Nunito Medium" w:hAnsi="Nunito Medium"/>
+          <w:rtl w:val="0"/>
+        </w:rPr>
+        <w:t xml:space="preserve">.</w:t>
       </w:r>
     </w:p>
     <w:p>
@@ -1300,7 +2116,7 @@
           <w:rFonts w:ascii="Nunito Medium" w:cs="Nunito Medium" w:eastAsia="Nunito Medium" w:hAnsi="Nunito Medium"/>
           <w:rtl w:val="0"/>
         </w:rPr>
-        <w:t xml:space="preserve">Dynamic website builder with superfast and also </w:t>
+        <w:t xml:space="preserve">Dynamic website builder with superfast and </w:t>
       </w:r>
       <w:r>
         <w:rPr>
@@ -1387,7 +2203,22 @@
           <w:rFonts w:ascii="Nunito Medium" w:cs="Nunito Medium" w:eastAsia="Nunito Medium" w:hAnsi="Nunito Medium"/>
           <w:rtl w:val="0"/>
         </w:rPr>
-        <w:t xml:space="preserve"> React, Next.js, TypeScript, Goober, Jest, React Testing Library, Husky, Bash, next-i18next.</w:t>
+        <w:t xml:space="preserve"> </w:t>
+      </w:r>
+      <w:r>
+        <w:rPr>
+          <w:rFonts w:ascii="Nunito Medium" w:cs="Nunito Medium" w:eastAsia="Nunito Medium" w:hAnsi="Nunito Medium"/>
+          <w:i w:val="1"/>
+          <w:rtl w:val="0"/>
+        </w:rPr>
+        <w:t xml:space="preserve">React, Next.js, TypeScript, Goober, Jest, React Testing Library, Husky, Bash, next-i18next</w:t>
+      </w:r>
+      <w:r>
+        <w:rPr>
+          <w:rFonts w:ascii="Nunito Medium" w:cs="Nunito Medium" w:eastAsia="Nunito Medium" w:hAnsi="Nunito Medium"/>
+          <w:rtl w:val="0"/>
+        </w:rPr>
+        <w:t xml:space="preserve">.</w:t>
       </w:r>
     </w:p>
     <w:p>
@@ -1567,7 +2398,22 @@
           <w:rFonts w:ascii="Nunito Medium" w:cs="Nunito Medium" w:eastAsia="Nunito Medium" w:hAnsi="Nunito Medium"/>
           <w:rtl w:val="0"/>
         </w:rPr>
-        <w:t xml:space="preserve"> React, Next.js, SWR, Goober, Jotai, JSDoc, MapLibre, Next SEO, XMind.</w:t>
+        <w:t xml:space="preserve"> </w:t>
+      </w:r>
+      <w:r>
+        <w:rPr>
+          <w:rFonts w:ascii="Nunito Medium" w:cs="Nunito Medium" w:eastAsia="Nunito Medium" w:hAnsi="Nunito Medium"/>
+          <w:i w:val="1"/>
+          <w:rtl w:val="0"/>
+        </w:rPr>
+        <w:t xml:space="preserve">React, Next.js, SWR, Goober, Jotai, JSDoc, MapLibre, Next SEO, XMind</w:t>
+      </w:r>
+      <w:r>
+        <w:rPr>
+          <w:rFonts w:ascii="Nunito Medium" w:cs="Nunito Medium" w:eastAsia="Nunito Medium" w:hAnsi="Nunito Medium"/>
+          <w:rtl w:val="0"/>
+        </w:rPr>
+        <w:t xml:space="preserve">.</w:t>
       </w:r>
     </w:p>
     <w:p>
@@ -1699,7 +2545,7 @@
           <w:rFonts w:ascii="Nunito Medium" w:cs="Nunito Medium" w:eastAsia="Nunito Medium" w:hAnsi="Nunito Medium"/>
           <w:rtl w:val="0"/>
         </w:rPr>
-        <w:t xml:space="preserve"> and Client-Side Rendering (CSR) data fetching strategies to achieve a perfect balance between page load times, SEO optimization, and user experience. Additionally, the platform leverages an additional client-server transport layer with an </w:t>
+        <w:t xml:space="preserve"> and Client-Side Rendering (CSR) data fetching strategies to achieve a perfect balance between page load times, SEO optimization, and user experience. In addition, the platform leverages an additional client-server transport layer with an </w:t>
       </w:r>
       <w:r>
         <w:rPr>
@@ -1741,7 +2587,22 @@
           <w:rFonts w:ascii="Nunito Medium" w:cs="Nunito Medium" w:eastAsia="Nunito Medium" w:hAnsi="Nunito Medium"/>
           <w:rtl w:val="0"/>
         </w:rPr>
-        <w:t xml:space="preserve"> React, Next.js, HTTP Proxy, SWR, Styled Components, React Spring.</w:t>
+        <w:t xml:space="preserve"> </w:t>
+      </w:r>
+      <w:r>
+        <w:rPr>
+          <w:rFonts w:ascii="Nunito Medium" w:cs="Nunito Medium" w:eastAsia="Nunito Medium" w:hAnsi="Nunito Medium"/>
+          <w:i w:val="1"/>
+          <w:rtl w:val="0"/>
+        </w:rPr>
+        <w:t xml:space="preserve">React, Next.js, HTTP Proxy, SWR, Styled Components, React Spring</w:t>
+      </w:r>
+      <w:r>
+        <w:rPr>
+          <w:rFonts w:ascii="Nunito Medium" w:cs="Nunito Medium" w:eastAsia="Nunito Medium" w:hAnsi="Nunito Medium"/>
+          <w:rtl w:val="0"/>
+        </w:rPr>
+        <w:t xml:space="preserve">.</w:t>
       </w:r>
     </w:p>
     <w:p>
@@ -1846,7 +2707,22 @@
           <w:rFonts w:ascii="Nunito Medium" w:cs="Nunito Medium" w:eastAsia="Nunito Medium" w:hAnsi="Nunito Medium"/>
           <w:rtl w:val="0"/>
         </w:rPr>
-        <w:t xml:space="preserve">: React, Next.js, pm2, Redux-Saga, Express, socket.io-client, Sass, firebase, react-hook-form, styled-components, react-i18next.</w:t>
+        <w:t xml:space="preserve">: </w:t>
+      </w:r>
+      <w:r>
+        <w:rPr>
+          <w:rFonts w:ascii="Nunito Medium" w:cs="Nunito Medium" w:eastAsia="Nunito Medium" w:hAnsi="Nunito Medium"/>
+          <w:i w:val="1"/>
+          <w:rtl w:val="0"/>
+        </w:rPr>
+        <w:t xml:space="preserve">React, Next.js, pm2, Redux-Saga, Express, socket.io-client, Sass, Firebase, react-hook-form, styled-components, react-i18next</w:t>
+      </w:r>
+      <w:r>
+        <w:rPr>
+          <w:rFonts w:ascii="Nunito Medium" w:cs="Nunito Medium" w:eastAsia="Nunito Medium" w:hAnsi="Nunito Medium"/>
+          <w:rtl w:val="0"/>
+        </w:rPr>
+        <w:t xml:space="preserve">.</w:t>
       </w:r>
       <w:r>
         <w:rPr>
@@ -2001,7 +2877,22 @@
           <w:rFonts w:ascii="Nunito Medium" w:cs="Nunito Medium" w:eastAsia="Nunito Medium" w:hAnsi="Nunito Medium"/>
           <w:rtl w:val="0"/>
         </w:rPr>
-        <w:t xml:space="preserve">: React, Next.js, pm2, Redux-Saga, Express, socket.io-client, Sass, firebase, react-hook-form, styled-components, react-i18next.</w:t>
+        <w:t xml:space="preserve">: </w:t>
+      </w:r>
+      <w:r>
+        <w:rPr>
+          <w:rFonts w:ascii="Nunito Medium" w:cs="Nunito Medium" w:eastAsia="Nunito Medium" w:hAnsi="Nunito Medium"/>
+          <w:i w:val="1"/>
+          <w:rtl w:val="0"/>
+        </w:rPr>
+        <w:t xml:space="preserve">React, Next.js, pm2, Redux-Saga, Express, socket.io-client, Sass, Firebase, react-hook-form, styled-components, react-i18next</w:t>
+      </w:r>
+      <w:r>
+        <w:rPr>
+          <w:rFonts w:ascii="Nunito Medium" w:cs="Nunito Medium" w:eastAsia="Nunito Medium" w:hAnsi="Nunito Medium"/>
+          <w:rtl w:val="0"/>
+        </w:rPr>
+        <w:t xml:space="preserve">.</w:t>
       </w:r>
     </w:p>
     <w:p>
@@ -2063,6 +2954,7 @@
       </w:hyperlink>
       <w:r>
         <w:rPr>
+          <w:rFonts w:ascii="Nunito Medium" w:cs="Nunito Medium" w:eastAsia="Nunito Medium" w:hAnsi="Nunito Medium"/>
           <w:rtl w:val="0"/>
         </w:rPr>
         <w:t xml:space="preserve">, </w:t>
@@ -2163,7 +3055,22 @@
           <w:rFonts w:ascii="Nunito Medium" w:cs="Nunito Medium" w:eastAsia="Nunito Medium" w:hAnsi="Nunito Medium"/>
           <w:rtl w:val="0"/>
         </w:rPr>
-        <w:t xml:space="preserve">: React, Next.js, pm2, Redux-Saga, Express, socket.io-client, Sass, firebase, react-hook-form, styled-components, react-i18next.</w:t>
+        <w:t xml:space="preserve">: </w:t>
+      </w:r>
+      <w:r>
+        <w:rPr>
+          <w:rFonts w:ascii="Nunito Medium" w:cs="Nunito Medium" w:eastAsia="Nunito Medium" w:hAnsi="Nunito Medium"/>
+          <w:i w:val="1"/>
+          <w:rtl w:val="0"/>
+        </w:rPr>
+        <w:t xml:space="preserve">React, Next.js, pm2, Redux-Saga, Express, socket.io-client, Sass, Firebase, react-hook-form, styled-components, react-i18next</w:t>
+      </w:r>
+      <w:r>
+        <w:rPr>
+          <w:rFonts w:ascii="Nunito Medium" w:cs="Nunito Medium" w:eastAsia="Nunito Medium" w:hAnsi="Nunito Medium"/>
+          <w:rtl w:val="0"/>
+        </w:rPr>
+        <w:t xml:space="preserve">.</w:t>
       </w:r>
     </w:p>
     <w:p>
@@ -2240,15 +3147,16 @@
           <w:rFonts w:ascii="Nunito Medium" w:cs="Nunito Medium" w:eastAsia="Nunito Medium" w:hAnsi="Nunito Medium"/>
           <w:rtl w:val="0"/>
         </w:rPr>
-        <w:t xml:space="preserve">: Customer relationship management panel that provides an all-in-one social media management tool to integrate all Instagram, WhatsApp, and Telegram chats into one place and apply automation on them, using </w:t>
-      </w:r>
-      <w:r>
-        <w:rPr>
-          <w:rFonts w:ascii="Nunito" w:cs="Nunito" w:eastAsia="Nunito" w:hAnsi="Nunito"/>
-          <w:b w:val="1"/>
-          <w:rtl w:val="0"/>
-        </w:rPr>
-        <w:t xml:space="preserve">socket.io-client</w:t>
+        <w:t xml:space="preserve">: Customer relationship management panel that provides an all-in-one social media management tool to integrate all Instagram, WhatsApp, and Telegram chats into one place and applies automation on them, using </w:t>
+      </w:r>
+      <w:r>
+        <w:rPr>
+          <w:rFonts w:ascii="Nunito" w:cs="Nunito" w:eastAsia="Nunito" w:hAnsi="Nunito"/>
+          <w:b w:val="1"/>
+          <w:i w:val="1"/>
+          <w:rtl w:val="0"/>
+        </w:rPr>
+        <w:t xml:space="preserve">Socket.IO Client</w:t>
       </w:r>
       <w:r>
         <w:rPr>
@@ -2261,9 +3169,10 @@
         <w:rPr>
           <w:rFonts w:ascii="Nunito" w:cs="Nunito" w:eastAsia="Nunito" w:hAnsi="Nunito"/>
           <w:b w:val="1"/>
-          <w:rtl w:val="0"/>
-        </w:rPr>
-        <w:t xml:space="preserve">cypress</w:t>
+          <w:i w:val="1"/>
+          <w:rtl w:val="0"/>
+        </w:rPr>
+        <w:t xml:space="preserve">Cypress</w:t>
       </w:r>
       <w:r>
         <w:rPr>
@@ -2298,7 +3207,22 @@
           <w:rFonts w:ascii="Nunito Medium" w:cs="Nunito Medium" w:eastAsia="Nunito Medium" w:hAnsi="Nunito Medium"/>
           <w:rtl w:val="0"/>
         </w:rPr>
-        <w:t xml:space="preserve">: React, socket.io-client, Ant Design, react-hook-form, react-query, immer, react-app-rewired.</w:t>
+        <w:t xml:space="preserve">: </w:t>
+      </w:r>
+      <w:r>
+        <w:rPr>
+          <w:rFonts w:ascii="Nunito Medium" w:cs="Nunito Medium" w:eastAsia="Nunito Medium" w:hAnsi="Nunito Medium"/>
+          <w:i w:val="1"/>
+          <w:rtl w:val="0"/>
+        </w:rPr>
+        <w:t xml:space="preserve">React, socket.io-client, Ant Design, react-hook-form, react-query, Immer, react-app-rewired</w:t>
+      </w:r>
+      <w:r>
+        <w:rPr>
+          <w:rFonts w:ascii="Nunito Medium" w:cs="Nunito Medium" w:eastAsia="Nunito Medium" w:hAnsi="Nunito Medium"/>
+          <w:rtl w:val="0"/>
+        </w:rPr>
+        <w:t xml:space="preserve">.</w:t>
       </w:r>
     </w:p>
     <w:p>
@@ -2418,7 +3342,22 @@
           <w:rFonts w:ascii="Nunito Medium" w:cs="Nunito Medium" w:eastAsia="Nunito Medium" w:hAnsi="Nunito Medium"/>
           <w:rtl w:val="0"/>
         </w:rPr>
-        <w:t xml:space="preserve">: Developed and deployed a new SSR website over the previous static one for Biz, the largest Iranian network marketing company, leveraging Express to implement </w:t>
+        <w:t xml:space="preserve">: Developed and deployed a new SSR website over the previous static one for Biz, the largest Iranian network marketing company, leveraging </w:t>
+      </w:r>
+      <w:r>
+        <w:rPr>
+          <w:rFonts w:ascii="Nunito Medium" w:cs="Nunito Medium" w:eastAsia="Nunito Medium" w:hAnsi="Nunito Medium"/>
+          <w:i w:val="1"/>
+          <w:rtl w:val="0"/>
+        </w:rPr>
+        <w:t xml:space="preserve">Express</w:t>
+      </w:r>
+      <w:r>
+        <w:rPr>
+          <w:rFonts w:ascii="Nunito Medium" w:cs="Nunito Medium" w:eastAsia="Nunito Medium" w:hAnsi="Nunito Medium"/>
+          <w:rtl w:val="0"/>
+        </w:rPr>
+        <w:t xml:space="preserve"> to apply </w:t>
       </w:r>
       <w:r>
         <w:rPr>
@@ -2439,6 +3378,7 @@
         <w:rPr>
           <w:rFonts w:ascii="Nunito" w:cs="Nunito" w:eastAsia="Nunito" w:hAnsi="Nunito"/>
           <w:b w:val="1"/>
+          <w:i w:val="1"/>
           <w:rtl w:val="0"/>
         </w:rPr>
         <w:t xml:space="preserve">Redis</w:t>
@@ -2456,14 +3396,31 @@
           <w:b w:val="1"/>
           <w:rtl w:val="0"/>
         </w:rPr>
-        <w:t xml:space="preserve">custom serverside redux wrapper</w:t>
-      </w:r>
-      <w:r>
-        <w:rPr>
-          <w:rFonts w:ascii="Nunito Medium" w:cs="Nunito Medium" w:eastAsia="Nunito Medium" w:hAnsi="Nunito Medium"/>
-          <w:rtl w:val="0"/>
-        </w:rPr>
-        <w:t xml:space="preserve"> to synchronize server and client state in order to have a single source of truth.</w:t>
+        <w:t xml:space="preserve">custom server-side </w:t>
+      </w:r>
+      <w:r>
+        <w:rPr>
+          <w:rFonts w:ascii="Nunito" w:cs="Nunito" w:eastAsia="Nunito" w:hAnsi="Nunito"/>
+          <w:b w:val="1"/>
+          <w:i w:val="1"/>
+          <w:rtl w:val="0"/>
+        </w:rPr>
+        <w:t xml:space="preserve">Redux </w:t>
+      </w:r>
+      <w:r>
+        <w:rPr>
+          <w:rFonts w:ascii="Nunito" w:cs="Nunito" w:eastAsia="Nunito" w:hAnsi="Nunito"/>
+          <w:b w:val="1"/>
+          <w:rtl w:val="0"/>
+        </w:rPr>
+        <w:t xml:space="preserve">wrapper</w:t>
+      </w:r>
+      <w:r>
+        <w:rPr>
+          <w:rFonts w:ascii="Nunito Medium" w:cs="Nunito Medium" w:eastAsia="Nunito Medium" w:hAnsi="Nunito Medium"/>
+          <w:rtl w:val="0"/>
+        </w:rPr>
+        <w:t xml:space="preserve"> to synchronize server and client state with the aim of have a single source of truth.</w:t>
       </w:r>
     </w:p>
     <w:p>
@@ -2490,7 +3447,22 @@
           <w:rFonts w:ascii="Nunito Medium" w:cs="Nunito Medium" w:eastAsia="Nunito Medium" w:hAnsi="Nunito Medium"/>
           <w:rtl w:val="0"/>
         </w:rPr>
-        <w:t xml:space="preserve">: React, Express, Redux-Saga, pm2, socket.io-client, firebase, highcharts, Sass, react-i18next, redis.</w:t>
+        <w:t xml:space="preserve">: </w:t>
+      </w:r>
+      <w:r>
+        <w:rPr>
+          <w:rFonts w:ascii="Nunito Medium" w:cs="Nunito Medium" w:eastAsia="Nunito Medium" w:hAnsi="Nunito Medium"/>
+          <w:i w:val="1"/>
+          <w:rtl w:val="0"/>
+        </w:rPr>
+        <w:t xml:space="preserve">React, Express, Redux-Saga, pm2, Socket.IO Client, Firebase, Highcharts, Sass, react-i18next, redis</w:t>
+      </w:r>
+      <w:r>
+        <w:rPr>
+          <w:rFonts w:ascii="Nunito Medium" w:cs="Nunito Medium" w:eastAsia="Nunito Medium" w:hAnsi="Nunito Medium"/>
+          <w:rtl w:val="0"/>
+        </w:rPr>
+        <w:t xml:space="preserve">.</w:t>
       </w:r>
     </w:p>
     <w:p>
@@ -2514,38 +3486,38 @@
       <w:pPr>
         <w:numPr>
           <w:ilvl w:val="0"/>
-          <w:numId w:val="8"/>
-        </w:numPr>
-        <w:ind w:left="720" w:hanging="360"/>
-        <w:rPr>
-          <w:rFonts w:ascii="Nunito Medium" w:cs="Nunito Medium" w:eastAsia="Nunito Medium" w:hAnsi="Nunito Medium"/>
-        </w:rPr>
-      </w:pPr>
-      <w:r>
-        <w:rPr>
-          <w:rFonts w:ascii="Nunito Medium" w:cs="Nunito Medium" w:eastAsia="Nunito Medium" w:hAnsi="Nunito Medium"/>
-          <w:rtl w:val="0"/>
-        </w:rPr>
-        <w:t xml:space="preserve">Bachelor of Science (B.S.), Computer Engineering, Islamic Azad University - Non-Attendance Unit (2020 - PRESENT)</w:t>
+          <w:numId w:val="7"/>
+        </w:numPr>
+        <w:ind w:left="720" w:hanging="360"/>
+        <w:rPr>
+          <w:rFonts w:ascii="Nunito Medium" w:cs="Nunito Medium" w:eastAsia="Nunito Medium" w:hAnsi="Nunito Medium"/>
+        </w:rPr>
+      </w:pPr>
+      <w:r>
+        <w:rPr>
+          <w:rFonts w:ascii="Nunito Medium" w:cs="Nunito Medium" w:eastAsia="Nunito Medium" w:hAnsi="Nunito Medium"/>
+          <w:rtl w:val="0"/>
+        </w:rPr>
+        <w:t xml:space="preserve">Bachelor of Science (B.S.), Computer Engineering, Islamic Azad University - Non-Attendance Unit (FEB 2020 - Present)</w:t>
       </w:r>
     </w:p>
     <w:p>
       <w:pPr>
         <w:numPr>
           <w:ilvl w:val="0"/>
-          <w:numId w:val="8"/>
-        </w:numPr>
-        <w:ind w:left="720" w:hanging="360"/>
-        <w:rPr>
-          <w:rFonts w:ascii="Nunito Medium" w:cs="Nunito Medium" w:eastAsia="Nunito Medium" w:hAnsi="Nunito Medium"/>
-        </w:rPr>
-      </w:pPr>
-      <w:r>
-        <w:rPr>
-          <w:rFonts w:ascii="Nunito Medium" w:cs="Nunito Medium" w:eastAsia="Nunito Medium" w:hAnsi="Nunito Medium"/>
-          <w:rtl w:val="0"/>
-        </w:rPr>
-        <w:t xml:space="preserve">Bachelor of Science (B.S.), Electrical Engineering, Shahid Beheshti University (2017 - 2019)</w:t>
+          <w:numId w:val="7"/>
+        </w:numPr>
+        <w:ind w:left="720" w:hanging="360"/>
+        <w:rPr>
+          <w:rFonts w:ascii="Nunito Medium" w:cs="Nunito Medium" w:eastAsia="Nunito Medium" w:hAnsi="Nunito Medium"/>
+        </w:rPr>
+      </w:pPr>
+      <w:r>
+        <w:rPr>
+          <w:rFonts w:ascii="Nunito Medium" w:cs="Nunito Medium" w:eastAsia="Nunito Medium" w:hAnsi="Nunito Medium"/>
+          <w:rtl w:val="0"/>
+        </w:rPr>
+        <w:t xml:space="preserve">Bachelor of Science (B.S.), Electrical Engineering, Shahid Beheshti University (FEB 2018 - OCT 2019)</w:t>
       </w:r>
     </w:p>
     <w:p>
@@ -2570,11 +3542,34 @@
       <w:pPr>
         <w:numPr>
           <w:ilvl w:val="0"/>
-          <w:numId w:val="7"/>
-        </w:numPr>
-        <w:ind w:left="720" w:hanging="360"/>
-        <w:rPr>
-          <w:rFonts w:ascii="Nunito Medium" w:cs="Nunito Medium" w:eastAsia="Nunito Medium" w:hAnsi="Nunito Medium"/>
+          <w:numId w:val="5"/>
+        </w:numPr>
+        <w:ind w:left="720" w:hanging="360"/>
+        <w:rPr>
+          <w:rFonts w:ascii="Nunito Medium" w:cs="Nunito Medium" w:eastAsia="Nunito Medium" w:hAnsi="Nunito Medium"/>
+          <w:sz w:val="22"/>
+          <w:szCs w:val="22"/>
+        </w:rPr>
+      </w:pPr>
+      <w:r>
+        <w:rPr>
+          <w:rFonts w:ascii="Nunito Medium" w:cs="Nunito Medium" w:eastAsia="Nunito Medium" w:hAnsi="Nunito Medium"/>
+          <w:rtl w:val="0"/>
+        </w:rPr>
+        <w:t xml:space="preserve">English (Working Proficiency)</w:t>
+      </w:r>
+    </w:p>
+    <w:p>
+      <w:pPr>
+        <w:numPr>
+          <w:ilvl w:val="0"/>
+          <w:numId w:val="5"/>
+        </w:numPr>
+        <w:ind w:left="720" w:hanging="360"/>
+        <w:rPr>
+          <w:rFonts w:ascii="Nunito Medium" w:cs="Nunito Medium" w:eastAsia="Nunito Medium" w:hAnsi="Nunito Medium"/>
+          <w:sz w:val="22"/>
+          <w:szCs w:val="22"/>
         </w:rPr>
       </w:pPr>
       <w:r>
@@ -2583,25 +3578,6 @@
           <w:rtl w:val="0"/>
         </w:rPr>
         <w:t xml:space="preserve">Persian (Native)</w:t>
-      </w:r>
-    </w:p>
-    <w:p>
-      <w:pPr>
-        <w:numPr>
-          <w:ilvl w:val="0"/>
-          <w:numId w:val="7"/>
-        </w:numPr>
-        <w:ind w:left="720" w:hanging="360"/>
-        <w:rPr>
-          <w:rFonts w:ascii="Nunito Medium" w:cs="Nunito Medium" w:eastAsia="Nunito Medium" w:hAnsi="Nunito Medium"/>
-        </w:rPr>
-      </w:pPr>
-      <w:r>
-        <w:rPr>
-          <w:rFonts w:ascii="Nunito Medium" w:cs="Nunito Medium" w:eastAsia="Nunito Medium" w:hAnsi="Nunito Medium"/>
-          <w:rtl w:val="0"/>
-        </w:rPr>
-        <w:t xml:space="preserve">English (Working Proficiency)</w:t>
       </w:r>
     </w:p>
     <w:p>
@@ -2612,7 +3588,7 @@
           <w:rFonts w:ascii="Nunito Medium" w:cs="Nunito Medium" w:eastAsia="Nunito Medium" w:hAnsi="Nunito Medium"/>
         </w:rPr>
       </w:pPr>
-      <w:bookmarkStart w:colFirst="0" w:colLast="0" w:name="_n1p6yfvyuto9" w:id="23"/>
+      <w:bookmarkStart w:colFirst="0" w:colLast="0" w:name="_s64aqy4jgpb0" w:id="23"/>
       <w:bookmarkEnd w:id="23"/>
       <w:r>
         <w:rPr>
@@ -2631,7 +3607,6 @@
         <w:ind w:left="720" w:hanging="360"/>
         <w:rPr>
           <w:rFonts w:ascii="Nunito Medium" w:cs="Nunito Medium" w:eastAsia="Nunito Medium" w:hAnsi="Nunito Medium"/>
-          <w:u w:val="none"/>
         </w:rPr>
       </w:pPr>
       <w:r>
@@ -2667,7 +3642,6 @@
         <w:ind w:left="720" w:hanging="360"/>
         <w:rPr>
           <w:rFonts w:ascii="Nunito Medium" w:cs="Nunito Medium" w:eastAsia="Nunito Medium" w:hAnsi="Nunito Medium"/>
-          <w:u w:val="none"/>
         </w:rPr>
       </w:pPr>
       <w:r>
@@ -2703,7 +3677,6 @@
         <w:ind w:left="720" w:hanging="360"/>
         <w:rPr>
           <w:rFonts w:ascii="Nunito Medium" w:cs="Nunito Medium" w:eastAsia="Nunito Medium" w:hAnsi="Nunito Medium"/>
-          <w:u w:val="none"/>
         </w:rPr>
       </w:pPr>
       <w:r>
@@ -2739,7 +3712,6 @@
         <w:ind w:left="720" w:hanging="360"/>
         <w:rPr>
           <w:rFonts w:ascii="Nunito Medium" w:cs="Nunito Medium" w:eastAsia="Nunito Medium" w:hAnsi="Nunito Medium"/>
-          <w:u w:val="none"/>
         </w:rPr>
       </w:pPr>
       <w:r>
@@ -2775,7 +3747,6 @@
         <w:ind w:left="720" w:hanging="360"/>
         <w:rPr>
           <w:rFonts w:ascii="Nunito Medium" w:cs="Nunito Medium" w:eastAsia="Nunito Medium" w:hAnsi="Nunito Medium"/>
-          <w:u w:val="none"/>
         </w:rPr>
       </w:pPr>
       <w:r>
@@ -3584,116 +4555,6 @@
     </w:lvl>
   </w:abstractNum>
   <w:abstractNum w:abstractNumId="8">
-    <w:lvl w:ilvl="0">
-      <w:start w:val="1"/>
-      <w:numFmt w:val="bullet"/>
-      <w:lvlText w:val="-"/>
-      <w:lvlJc w:val="left"/>
-      <w:pPr>
-        <w:ind w:left="720" w:hanging="360"/>
-      </w:pPr>
-      <w:rPr>
-        <w:u w:val="none"/>
-      </w:rPr>
-    </w:lvl>
-    <w:lvl w:ilvl="1">
-      <w:start w:val="1"/>
-      <w:numFmt w:val="bullet"/>
-      <w:lvlText w:val="-"/>
-      <w:lvlJc w:val="left"/>
-      <w:pPr>
-        <w:ind w:left="1440" w:hanging="360"/>
-      </w:pPr>
-      <w:rPr>
-        <w:u w:val="none"/>
-      </w:rPr>
-    </w:lvl>
-    <w:lvl w:ilvl="2">
-      <w:start w:val="1"/>
-      <w:numFmt w:val="bullet"/>
-      <w:lvlText w:val="-"/>
-      <w:lvlJc w:val="left"/>
-      <w:pPr>
-        <w:ind w:left="2160" w:hanging="360"/>
-      </w:pPr>
-      <w:rPr>
-        <w:u w:val="none"/>
-      </w:rPr>
-    </w:lvl>
-    <w:lvl w:ilvl="3">
-      <w:start w:val="1"/>
-      <w:numFmt w:val="bullet"/>
-      <w:lvlText w:val="-"/>
-      <w:lvlJc w:val="left"/>
-      <w:pPr>
-        <w:ind w:left="2880" w:hanging="360"/>
-      </w:pPr>
-      <w:rPr>
-        <w:u w:val="none"/>
-      </w:rPr>
-    </w:lvl>
-    <w:lvl w:ilvl="4">
-      <w:start w:val="1"/>
-      <w:numFmt w:val="bullet"/>
-      <w:lvlText w:val="-"/>
-      <w:lvlJc w:val="left"/>
-      <w:pPr>
-        <w:ind w:left="3600" w:hanging="360"/>
-      </w:pPr>
-      <w:rPr>
-        <w:u w:val="none"/>
-      </w:rPr>
-    </w:lvl>
-    <w:lvl w:ilvl="5">
-      <w:start w:val="1"/>
-      <w:numFmt w:val="bullet"/>
-      <w:lvlText w:val="-"/>
-      <w:lvlJc w:val="left"/>
-      <w:pPr>
-        <w:ind w:left="4320" w:hanging="360"/>
-      </w:pPr>
-      <w:rPr>
-        <w:u w:val="none"/>
-      </w:rPr>
-    </w:lvl>
-    <w:lvl w:ilvl="6">
-      <w:start w:val="1"/>
-      <w:numFmt w:val="bullet"/>
-      <w:lvlText w:val="-"/>
-      <w:lvlJc w:val="left"/>
-      <w:pPr>
-        <w:ind w:left="5040" w:hanging="360"/>
-      </w:pPr>
-      <w:rPr>
-        <w:u w:val="none"/>
-      </w:rPr>
-    </w:lvl>
-    <w:lvl w:ilvl="7">
-      <w:start w:val="1"/>
-      <w:numFmt w:val="bullet"/>
-      <w:lvlText w:val="-"/>
-      <w:lvlJc w:val="left"/>
-      <w:pPr>
-        <w:ind w:left="5760" w:hanging="360"/>
-      </w:pPr>
-      <w:rPr>
-        <w:u w:val="none"/>
-      </w:rPr>
-    </w:lvl>
-    <w:lvl w:ilvl="8">
-      <w:start w:val="1"/>
-      <w:numFmt w:val="bullet"/>
-      <w:lvlText w:val="-"/>
-      <w:lvlJc w:val="left"/>
-      <w:pPr>
-        <w:ind w:left="6480" w:hanging="360"/>
-      </w:pPr>
-      <w:rPr>
-        <w:u w:val="none"/>
-      </w:rPr>
-    </w:lvl>
-  </w:abstractNum>
-  <w:abstractNum w:abstractNumId="9">
     <w:lvl w:ilvl="0">
       <w:start w:val="1"/>
       <w:numFmt w:val="bullet"/>
@@ -3826,9 +4687,6 @@
   </w:num>
   <w:num w:numId="8">
     <w:abstractNumId w:val="8"/>
-  </w:num>
-  <w:num w:numId="9">
-    <w:abstractNumId w:val="9"/>
   </w:num>
 </w:numbering>
 </file>

</xml_diff>